<commit_message>
Laporan BAB IV menambah implementasi aplikasi
Signed-off-by: Syifa' Ul Haq M <syifaulhaq80@gmail.com>
</commit_message>
<xml_diff>
--- a/Laporan/SKRIPSI/BAB IV.docx
+++ b/Laporan/SKRIPSI/BAB IV.docx
@@ -2389,6 +2389,2829 @@
     </w:p>
     <w:p>
       <w:pPr>
+        <w:pStyle w:val="ListParagraph"/>
+        <w:numPr>
+          <w:ilvl w:val="0"/>
+          <w:numId w:val="17"/>
+        </w:numPr>
+        <w:rPr>
+          <w:lang w:val="en-US"/>
+        </w:rPr>
+      </w:pPr>
+      <w:r>
+        <w:rPr>
+          <w:lang w:val="en-US"/>
+        </w:rPr>
+        <w:t>Halaman Login</w:t>
+      </w:r>
+    </w:p>
+    <w:p>
+      <w:pPr>
+        <w:ind w:firstLine="720"/>
+        <w:rPr>
+          <w:lang w:val="en-US"/>
+        </w:rPr>
+      </w:pPr>
+      <w:r>
+        <w:rPr>
+          <w:lang w:val="en-US"/>
+        </w:rPr>
+        <w:t>Halaman login diperuntukkan untuk pengguna atau pengunjung untuk memasukkan email dan password mereka agar mereka dapat masuk ke dalam sistem. Halaman Login dapat dilihat pada Gambar 12.</w:t>
+      </w:r>
+    </w:p>
+    <w:p>
+      <w:pPr>
+        <w:ind w:firstLine="720"/>
+        <w:jc w:val="center"/>
+        <w:rPr>
+          <w:lang w:val="en-US"/>
+        </w:rPr>
+      </w:pPr>
+      <w:r>
+        <w:rPr>
+          <w:lang w:val="en-US"/>
+        </w:rPr>
+        <w:drawing>
+          <wp:inline distT="0" distB="0" distL="0" distR="0" wp14:anchorId="2DC8B5BE" wp14:editId="2EEB8F36">
+            <wp:extent cx="2994660" cy="1549604"/>
+            <wp:effectExtent l="0" t="0" r="0" b="0"/>
+            <wp:docPr id="911358299" name="Picture 1"/>
+            <wp:cNvGraphicFramePr>
+              <a:graphicFrameLocks xmlns:a="http://schemas.openxmlformats.org/drawingml/2006/main" noChangeAspect="1"/>
+            </wp:cNvGraphicFramePr>
+            <a:graphic xmlns:a="http://schemas.openxmlformats.org/drawingml/2006/main">
+              <a:graphicData uri="http://schemas.openxmlformats.org/drawingml/2006/picture">
+                <pic:pic xmlns:pic="http://schemas.openxmlformats.org/drawingml/2006/picture">
+                  <pic:nvPicPr>
+                    <pic:cNvPr id="911358299" name=""/>
+                    <pic:cNvPicPr/>
+                  </pic:nvPicPr>
+                  <pic:blipFill>
+                    <a:blip r:embed="rId18"/>
+                    <a:stretch>
+                      <a:fillRect/>
+                    </a:stretch>
+                  </pic:blipFill>
+                  <pic:spPr>
+                    <a:xfrm>
+                      <a:off x="0" y="0"/>
+                      <a:ext cx="3007426" cy="1556210"/>
+                    </a:xfrm>
+                    <a:prstGeom prst="rect">
+                      <a:avLst/>
+                    </a:prstGeom>
+                  </pic:spPr>
+                </pic:pic>
+              </a:graphicData>
+            </a:graphic>
+          </wp:inline>
+        </w:drawing>
+      </w:r>
+    </w:p>
+    <w:p>
+      <w:pPr>
+        <w:pStyle w:val="ListParagraph"/>
+        <w:numPr>
+          <w:ilvl w:val="0"/>
+          <w:numId w:val="17"/>
+        </w:numPr>
+        <w:rPr>
+          <w:lang w:val="en-US"/>
+        </w:rPr>
+      </w:pPr>
+      <w:r>
+        <w:rPr>
+          <w:lang w:val="en-US"/>
+        </w:rPr>
+        <w:lastRenderedPageBreak/>
+        <w:t>Dashboard Admin</w:t>
+      </w:r>
+    </w:p>
+    <w:p>
+      <w:pPr>
+        <w:ind w:firstLine="720"/>
+        <w:rPr>
+          <w:lang w:val="en-US"/>
+        </w:rPr>
+      </w:pPr>
+      <w:r>
+        <w:rPr>
+          <w:lang w:val="en-US"/>
+        </w:rPr>
+        <w:t>1. Sidebar</w:t>
+      </w:r>
+    </w:p>
+    <w:p>
+      <w:pPr>
+        <w:ind w:firstLine="720"/>
+        <w:rPr>
+          <w:lang w:val="en-US"/>
+        </w:rPr>
+      </w:pPr>
+      <w:r>
+        <w:rPr>
+          <w:lang w:val="en-US"/>
+        </w:rPr>
+        <w:t>Sidebar digunakan sebagai navigasi dari fitur-fitur yang ada. Pada Sidebar Admin terdapat beberapa fitur yaitu Data Ref, Data Master, Data Monitoring, Pengumuman. Sidebar dari Admin dapat dilihat pada Gambar 13.</w:t>
+      </w:r>
+    </w:p>
+    <w:p>
+      <w:pPr>
+        <w:ind w:firstLine="720"/>
+        <w:jc w:val="center"/>
+        <w:rPr>
+          <w:lang w:val="en-US"/>
+        </w:rPr>
+      </w:pPr>
+      <w:r>
+        <w:rPr>
+          <w:lang w:val="en-US"/>
+        </w:rPr>
+        <w:drawing>
+          <wp:inline distT="0" distB="0" distL="0" distR="0" wp14:anchorId="42BCC330" wp14:editId="72B2E35F">
+            <wp:extent cx="2077846" cy="2026920"/>
+            <wp:effectExtent l="0" t="0" r="0" b="0"/>
+            <wp:docPr id="1697346740" name="Picture 1"/>
+            <wp:cNvGraphicFramePr>
+              <a:graphicFrameLocks xmlns:a="http://schemas.openxmlformats.org/drawingml/2006/main" noChangeAspect="1"/>
+            </wp:cNvGraphicFramePr>
+            <a:graphic xmlns:a="http://schemas.openxmlformats.org/drawingml/2006/main">
+              <a:graphicData uri="http://schemas.openxmlformats.org/drawingml/2006/picture">
+                <pic:pic xmlns:pic="http://schemas.openxmlformats.org/drawingml/2006/picture">
+                  <pic:nvPicPr>
+                    <pic:cNvPr id="1697346740" name=""/>
+                    <pic:cNvPicPr/>
+                  </pic:nvPicPr>
+                  <pic:blipFill rotWithShape="1">
+                    <a:blip r:embed="rId19"/>
+                    <a:srcRect b="6746"/>
+                    <a:stretch/>
+                  </pic:blipFill>
+                  <pic:spPr bwMode="auto">
+                    <a:xfrm>
+                      <a:off x="0" y="0"/>
+                      <a:ext cx="2137287" cy="2084904"/>
+                    </a:xfrm>
+                    <a:prstGeom prst="rect">
+                      <a:avLst/>
+                    </a:prstGeom>
+                    <a:ln>
+                      <a:noFill/>
+                    </a:ln>
+                    <a:extLst>
+                      <a:ext uri="{53640926-AAD7-44D8-BBD7-CCE9431645EC}">
+                        <a14:shadowObscured xmlns:a14="http://schemas.microsoft.com/office/drawing/2010/main"/>
+                      </a:ext>
+                    </a:extLst>
+                  </pic:spPr>
+                </pic:pic>
+              </a:graphicData>
+            </a:graphic>
+          </wp:inline>
+        </w:drawing>
+      </w:r>
+    </w:p>
+    <w:p>
+      <w:pPr>
+        <w:ind w:firstLine="720"/>
+        <w:rPr>
+          <w:lang w:val="en-US"/>
+        </w:rPr>
+      </w:pPr>
+      <w:r>
+        <w:rPr>
+          <w:lang w:val="en-US"/>
+        </w:rPr>
+        <w:t>2. Data Monitoring Harian</w:t>
+      </w:r>
+    </w:p>
+    <w:p>
+      <w:pPr>
+        <w:ind w:firstLine="720"/>
+        <w:rPr>
+          <w:lang w:val="en-US"/>
+        </w:rPr>
+      </w:pPr>
+      <w:r>
+        <w:rPr>
+          <w:lang w:val="en-US"/>
+        </w:rPr>
+        <w:t>Pada bagian data monitoring harian berfungsi untuk menambahkan pertanyaan untuk monitoring harian dan dibagi sesuai dengan kelas, tahun, dan bulan. Untuk tampilan utamanya sesuai dengan Gambar 14.</w:t>
+      </w:r>
+    </w:p>
+    <w:p>
+      <w:pPr>
+        <w:ind w:firstLine="720"/>
+        <w:jc w:val="center"/>
+        <w:rPr>
+          <w:lang w:val="en-US"/>
+        </w:rPr>
+      </w:pPr>
+      <w:r>
+        <w:rPr>
+          <w:lang w:val="en-US"/>
+        </w:rPr>
+        <w:drawing>
+          <wp:inline distT="0" distB="0" distL="0" distR="0" wp14:anchorId="289B2192" wp14:editId="19179A6B">
+            <wp:extent cx="5136926" cy="2621280"/>
+            <wp:effectExtent l="0" t="0" r="0" b="0"/>
+            <wp:docPr id="844727358" name="Picture 1"/>
+            <wp:cNvGraphicFramePr>
+              <a:graphicFrameLocks xmlns:a="http://schemas.openxmlformats.org/drawingml/2006/main" noChangeAspect="1"/>
+            </wp:cNvGraphicFramePr>
+            <a:graphic xmlns:a="http://schemas.openxmlformats.org/drawingml/2006/main">
+              <a:graphicData uri="http://schemas.openxmlformats.org/drawingml/2006/picture">
+                <pic:pic xmlns:pic="http://schemas.openxmlformats.org/drawingml/2006/picture">
+                  <pic:nvPicPr>
+                    <pic:cNvPr id="844727358" name=""/>
+                    <pic:cNvPicPr/>
+                  </pic:nvPicPr>
+                  <pic:blipFill>
+                    <a:blip r:embed="rId20"/>
+                    <a:stretch>
+                      <a:fillRect/>
+                    </a:stretch>
+                  </pic:blipFill>
+                  <pic:spPr>
+                    <a:xfrm>
+                      <a:off x="0" y="0"/>
+                      <a:ext cx="5218146" cy="2662725"/>
+                    </a:xfrm>
+                    <a:prstGeom prst="rect">
+                      <a:avLst/>
+                    </a:prstGeom>
+                  </pic:spPr>
+                </pic:pic>
+              </a:graphicData>
+            </a:graphic>
+          </wp:inline>
+        </w:drawing>
+      </w:r>
+    </w:p>
+    <w:p>
+      <w:pPr>
+        <w:ind w:firstLine="720"/>
+        <w:rPr>
+          <w:lang w:val="en-US"/>
+        </w:rPr>
+      </w:pPr>
+      <w:r>
+        <w:rPr>
+          <w:lang w:val="en-US"/>
+        </w:rPr>
+        <w:t>Bagian untuk menambahkan pertanyaan monitoring harian akan menampilkan menu pemilihan kelas, tahun, dan bulan serta menu untuk menambahkan pertanyaan. Terdapat 2 jenis pertanyaan yaitu pertanyaan isian dan pertanyaan opsional. Tampilan menu menambahkan pertanyaan sesuai dengan Gambar 15.</w:t>
+      </w:r>
+    </w:p>
+    <w:p>
+      <w:pPr>
+        <w:ind w:firstLine="720"/>
+        <w:rPr>
+          <w:lang w:val="en-US"/>
+        </w:rPr>
+      </w:pPr>
+      <w:r>
+        <w:rPr>
+          <w:lang w:val="en-US"/>
+        </w:rPr>
+        <w:lastRenderedPageBreak/>
+        <w:drawing>
+          <wp:inline distT="0" distB="0" distL="0" distR="0" wp14:anchorId="26BA429A" wp14:editId="39ACA8CA">
+            <wp:extent cx="4876371" cy="2506980"/>
+            <wp:effectExtent l="0" t="0" r="0" b="0"/>
+            <wp:docPr id="2118582083" name="Picture 1"/>
+            <wp:cNvGraphicFramePr>
+              <a:graphicFrameLocks xmlns:a="http://schemas.openxmlformats.org/drawingml/2006/main" noChangeAspect="1"/>
+            </wp:cNvGraphicFramePr>
+            <a:graphic xmlns:a="http://schemas.openxmlformats.org/drawingml/2006/main">
+              <a:graphicData uri="http://schemas.openxmlformats.org/drawingml/2006/picture">
+                <pic:pic xmlns:pic="http://schemas.openxmlformats.org/drawingml/2006/picture">
+                  <pic:nvPicPr>
+                    <pic:cNvPr id="2118582083" name=""/>
+                    <pic:cNvPicPr/>
+                  </pic:nvPicPr>
+                  <pic:blipFill>
+                    <a:blip r:embed="rId21"/>
+                    <a:stretch>
+                      <a:fillRect/>
+                    </a:stretch>
+                  </pic:blipFill>
+                  <pic:spPr>
+                    <a:xfrm>
+                      <a:off x="0" y="0"/>
+                      <a:ext cx="4919297" cy="2529048"/>
+                    </a:xfrm>
+                    <a:prstGeom prst="rect">
+                      <a:avLst/>
+                    </a:prstGeom>
+                  </pic:spPr>
+                </pic:pic>
+              </a:graphicData>
+            </a:graphic>
+          </wp:inline>
+        </w:drawing>
+      </w:r>
+    </w:p>
+    <w:p>
+      <w:pPr>
+        <w:ind w:firstLine="720"/>
+        <w:rPr>
+          <w:lang w:val="en-US"/>
+        </w:rPr>
+      </w:pPr>
+      <w:r>
+        <w:rPr>
+          <w:lang w:val="en-US"/>
+        </w:rPr>
+        <w:t>3. Monitoring Keagamaan</w:t>
+      </w:r>
+    </w:p>
+    <w:p>
+      <w:pPr>
+        <w:ind w:firstLine="720"/>
+        <w:rPr>
+          <w:lang w:val="en-US"/>
+        </w:rPr>
+      </w:pPr>
+      <w:r>
+        <w:rPr>
+          <w:lang w:val="en-US"/>
+        </w:rPr>
+        <w:t xml:space="preserve">Pada bagian data monitoring keagamaan berfungsi untuk mengisi monitoring keagamaan sesuai dengan yang akan di monitoring. </w:t>
+      </w:r>
+    </w:p>
+    <w:p>
+      <w:pPr>
+        <w:ind w:firstLine="720"/>
+        <w:rPr>
+          <w:lang w:val="en-US"/>
+        </w:rPr>
+      </w:pPr>
+      <w:r>
+        <w:rPr>
+          <w:lang w:val="en-US"/>
+        </w:rPr>
+        <w:t>a. Monitoring Tahsin</w:t>
+      </w:r>
+    </w:p>
+    <w:p>
+      <w:pPr>
+        <w:ind w:firstLine="720"/>
+        <w:rPr>
+          <w:lang w:val="en-US"/>
+        </w:rPr>
+      </w:pPr>
+      <w:r>
+        <w:rPr>
+          <w:lang w:val="en-US"/>
+        </w:rPr>
+        <w:t>Pada fitur ini admin dapat menambah atau melihat monitoring tahsin. Tampilan dari data monitoring tahsin dapat dilihat pada Gambar 16.</w:t>
+      </w:r>
+    </w:p>
+    <w:p>
+      <w:pPr>
+        <w:ind w:firstLine="720"/>
+        <w:jc w:val="center"/>
+        <w:rPr>
+          <w:lang w:val="en-US"/>
+        </w:rPr>
+      </w:pPr>
+      <w:r>
+        <w:rPr>
+          <w:lang w:val="en-US"/>
+        </w:rPr>
+        <w:drawing>
+          <wp:inline distT="0" distB="0" distL="0" distR="0" wp14:anchorId="7266FDD5" wp14:editId="1395C85F">
+            <wp:extent cx="5027681" cy="2567940"/>
+            <wp:effectExtent l="0" t="0" r="0" b="0"/>
+            <wp:docPr id="1000967533" name="Picture 1"/>
+            <wp:cNvGraphicFramePr>
+              <a:graphicFrameLocks xmlns:a="http://schemas.openxmlformats.org/drawingml/2006/main" noChangeAspect="1"/>
+            </wp:cNvGraphicFramePr>
+            <a:graphic xmlns:a="http://schemas.openxmlformats.org/drawingml/2006/main">
+              <a:graphicData uri="http://schemas.openxmlformats.org/drawingml/2006/picture">
+                <pic:pic xmlns:pic="http://schemas.openxmlformats.org/drawingml/2006/picture">
+                  <pic:nvPicPr>
+                    <pic:cNvPr id="1000967533" name=""/>
+                    <pic:cNvPicPr/>
+                  </pic:nvPicPr>
+                  <pic:blipFill>
+                    <a:blip r:embed="rId22"/>
+                    <a:stretch>
+                      <a:fillRect/>
+                    </a:stretch>
+                  </pic:blipFill>
+                  <pic:spPr>
+                    <a:xfrm>
+                      <a:off x="0" y="0"/>
+                      <a:ext cx="5056909" cy="2582869"/>
+                    </a:xfrm>
+                    <a:prstGeom prst="rect">
+                      <a:avLst/>
+                    </a:prstGeom>
+                  </pic:spPr>
+                </pic:pic>
+              </a:graphicData>
+            </a:graphic>
+          </wp:inline>
+        </w:drawing>
+      </w:r>
+    </w:p>
+    <w:p>
+      <w:pPr>
+        <w:ind w:firstLine="720"/>
+        <w:rPr>
+          <w:lang w:val="en-US"/>
+        </w:rPr>
+      </w:pPr>
+      <w:r>
+        <w:rPr>
+          <w:lang w:val="en-US"/>
+        </w:rPr>
+        <w:t>Untuk menambah data monitoring tahsin akan memunculkan pop-up seperti pada Gambar 17.</w:t>
+      </w:r>
+    </w:p>
+    <w:p>
+      <w:pPr>
+        <w:ind w:firstLine="720"/>
+        <w:jc w:val="center"/>
+        <w:rPr>
+          <w:lang w:val="en-US"/>
+        </w:rPr>
+      </w:pPr>
+      <w:r>
+        <w:rPr>
+          <w:lang w:val="en-US"/>
+        </w:rPr>
+        <w:lastRenderedPageBreak/>
+        <w:drawing>
+          <wp:inline distT="0" distB="0" distL="0" distR="0" wp14:anchorId="403C1512" wp14:editId="6D0DD4F5">
+            <wp:extent cx="4305300" cy="3035121"/>
+            <wp:effectExtent l="0" t="0" r="0" b="0"/>
+            <wp:docPr id="1584204289" name="Picture 1"/>
+            <wp:cNvGraphicFramePr>
+              <a:graphicFrameLocks xmlns:a="http://schemas.openxmlformats.org/drawingml/2006/main" noChangeAspect="1"/>
+            </wp:cNvGraphicFramePr>
+            <a:graphic xmlns:a="http://schemas.openxmlformats.org/drawingml/2006/main">
+              <a:graphicData uri="http://schemas.openxmlformats.org/drawingml/2006/picture">
+                <pic:pic xmlns:pic="http://schemas.openxmlformats.org/drawingml/2006/picture">
+                  <pic:nvPicPr>
+                    <pic:cNvPr id="1584204289" name=""/>
+                    <pic:cNvPicPr/>
+                  </pic:nvPicPr>
+                  <pic:blipFill>
+                    <a:blip r:embed="rId23"/>
+                    <a:stretch>
+                      <a:fillRect/>
+                    </a:stretch>
+                  </pic:blipFill>
+                  <pic:spPr>
+                    <a:xfrm>
+                      <a:off x="0" y="0"/>
+                      <a:ext cx="4392397" cy="3096522"/>
+                    </a:xfrm>
+                    <a:prstGeom prst="rect">
+                      <a:avLst/>
+                    </a:prstGeom>
+                  </pic:spPr>
+                </pic:pic>
+              </a:graphicData>
+            </a:graphic>
+          </wp:inline>
+        </w:drawing>
+      </w:r>
+    </w:p>
+    <w:p>
+      <w:pPr>
+        <w:ind w:firstLine="720"/>
+        <w:rPr>
+          <w:lang w:val="en-US"/>
+        </w:rPr>
+      </w:pPr>
+      <w:r>
+        <w:rPr>
+          <w:lang w:val="en-US"/>
+        </w:rPr>
+        <w:t>b. Monitoring Tahfidz</w:t>
+      </w:r>
+    </w:p>
+    <w:p>
+      <w:pPr>
+        <w:ind w:firstLine="720"/>
+        <w:rPr>
+          <w:lang w:val="en-US"/>
+        </w:rPr>
+      </w:pPr>
+      <w:r>
+        <w:rPr>
+          <w:lang w:val="en-US"/>
+        </w:rPr>
+        <w:t>Pada fitur ini admin dapat menambah atau melihat monitoring tahfidz. Tampilan dari data monitoring tahfidz dapat dilihat pada Gambar 18.</w:t>
+      </w:r>
+    </w:p>
+    <w:p>
+      <w:pPr>
+        <w:ind w:firstLine="720"/>
+        <w:jc w:val="center"/>
+        <w:rPr>
+          <w:lang w:val="en-US"/>
+        </w:rPr>
+      </w:pPr>
+      <w:r>
+        <w:rPr>
+          <w:lang w:val="en-US"/>
+        </w:rPr>
+        <w:drawing>
+          <wp:inline distT="0" distB="0" distL="0" distR="0" wp14:anchorId="3481708C" wp14:editId="5B3B234E">
+            <wp:extent cx="5415865" cy="2758440"/>
+            <wp:effectExtent l="0" t="0" r="0" b="0"/>
+            <wp:docPr id="1634671086" name="Picture 1"/>
+            <wp:cNvGraphicFramePr>
+              <a:graphicFrameLocks xmlns:a="http://schemas.openxmlformats.org/drawingml/2006/main" noChangeAspect="1"/>
+            </wp:cNvGraphicFramePr>
+            <a:graphic xmlns:a="http://schemas.openxmlformats.org/drawingml/2006/main">
+              <a:graphicData uri="http://schemas.openxmlformats.org/drawingml/2006/picture">
+                <pic:pic xmlns:pic="http://schemas.openxmlformats.org/drawingml/2006/picture">
+                  <pic:nvPicPr>
+                    <pic:cNvPr id="1634671086" name=""/>
+                    <pic:cNvPicPr/>
+                  </pic:nvPicPr>
+                  <pic:blipFill>
+                    <a:blip r:embed="rId24"/>
+                    <a:stretch>
+                      <a:fillRect/>
+                    </a:stretch>
+                  </pic:blipFill>
+                  <pic:spPr>
+                    <a:xfrm>
+                      <a:off x="0" y="0"/>
+                      <a:ext cx="5439857" cy="2770660"/>
+                    </a:xfrm>
+                    <a:prstGeom prst="rect">
+                      <a:avLst/>
+                    </a:prstGeom>
+                  </pic:spPr>
+                </pic:pic>
+              </a:graphicData>
+            </a:graphic>
+          </wp:inline>
+        </w:drawing>
+      </w:r>
+    </w:p>
+    <w:p>
+      <w:pPr>
+        <w:ind w:firstLine="720"/>
+        <w:rPr>
+          <w:lang w:val="en-US"/>
+        </w:rPr>
+      </w:pPr>
+      <w:r>
+        <w:rPr>
+          <w:lang w:val="en-US"/>
+        </w:rPr>
+        <w:t>Untuk menambah data monitoring tahfidz akan memunculkan pop-up seperti pada Gambar 19.</w:t>
+      </w:r>
+    </w:p>
+    <w:p>
+      <w:pPr>
+        <w:ind w:firstLine="720"/>
+        <w:jc w:val="center"/>
+        <w:rPr>
+          <w:lang w:val="en-US"/>
+        </w:rPr>
+      </w:pPr>
+      <w:r>
+        <w:rPr>
+          <w:lang w:val="en-US"/>
+        </w:rPr>
+        <w:lastRenderedPageBreak/>
+        <w:drawing>
+          <wp:inline distT="0" distB="0" distL="0" distR="0" wp14:anchorId="565A0BC4" wp14:editId="423F76F7">
+            <wp:extent cx="4594860" cy="2573866"/>
+            <wp:effectExtent l="0" t="0" r="0" b="0"/>
+            <wp:docPr id="1749634894" name="Picture 1"/>
+            <wp:cNvGraphicFramePr>
+              <a:graphicFrameLocks xmlns:a="http://schemas.openxmlformats.org/drawingml/2006/main" noChangeAspect="1"/>
+            </wp:cNvGraphicFramePr>
+            <a:graphic xmlns:a="http://schemas.openxmlformats.org/drawingml/2006/main">
+              <a:graphicData uri="http://schemas.openxmlformats.org/drawingml/2006/picture">
+                <pic:pic xmlns:pic="http://schemas.openxmlformats.org/drawingml/2006/picture">
+                  <pic:nvPicPr>
+                    <pic:cNvPr id="1749634894" name=""/>
+                    <pic:cNvPicPr/>
+                  </pic:nvPicPr>
+                  <pic:blipFill>
+                    <a:blip r:embed="rId25"/>
+                    <a:stretch>
+                      <a:fillRect/>
+                    </a:stretch>
+                  </pic:blipFill>
+                  <pic:spPr>
+                    <a:xfrm>
+                      <a:off x="0" y="0"/>
+                      <a:ext cx="4792142" cy="2684376"/>
+                    </a:xfrm>
+                    <a:prstGeom prst="rect">
+                      <a:avLst/>
+                    </a:prstGeom>
+                  </pic:spPr>
+                </pic:pic>
+              </a:graphicData>
+            </a:graphic>
+          </wp:inline>
+        </w:drawing>
+      </w:r>
+    </w:p>
+    <w:p>
+      <w:pPr>
+        <w:ind w:firstLine="720"/>
+        <w:rPr>
+          <w:lang w:val="en-US"/>
+        </w:rPr>
+      </w:pPr>
+      <w:r>
+        <w:rPr>
+          <w:lang w:val="en-US"/>
+        </w:rPr>
+        <w:t>c. Monitoring Mahfudhot</w:t>
+      </w:r>
+    </w:p>
+    <w:p>
+      <w:pPr>
+        <w:ind w:firstLine="720"/>
+        <w:rPr>
+          <w:lang w:val="en-US"/>
+        </w:rPr>
+      </w:pPr>
+      <w:r>
+        <w:rPr>
+          <w:lang w:val="en-US"/>
+        </w:rPr>
+        <w:t>Pada fitur ini admin dapat menambah atau melihat monitoring mahfudhot. Tampilan dari data monitoring mahfudhot dapat dilihat pada Gambar 20.</w:t>
+      </w:r>
+    </w:p>
+    <w:p>
+      <w:pPr>
+        <w:ind w:firstLine="720"/>
+        <w:jc w:val="center"/>
+        <w:rPr>
+          <w:lang w:val="en-US"/>
+        </w:rPr>
+      </w:pPr>
+      <w:r>
+        <w:rPr>
+          <w:lang w:val="en-US"/>
+        </w:rPr>
+        <w:drawing>
+          <wp:inline distT="0" distB="0" distL="0" distR="0" wp14:anchorId="3B16FF60" wp14:editId="5377C779">
+            <wp:extent cx="5283769" cy="2697480"/>
+            <wp:effectExtent l="0" t="0" r="0" b="0"/>
+            <wp:docPr id="587853354" name="Picture 1"/>
+            <wp:cNvGraphicFramePr>
+              <a:graphicFrameLocks xmlns:a="http://schemas.openxmlformats.org/drawingml/2006/main" noChangeAspect="1"/>
+            </wp:cNvGraphicFramePr>
+            <a:graphic xmlns:a="http://schemas.openxmlformats.org/drawingml/2006/main">
+              <a:graphicData uri="http://schemas.openxmlformats.org/drawingml/2006/picture">
+                <pic:pic xmlns:pic="http://schemas.openxmlformats.org/drawingml/2006/picture">
+                  <pic:nvPicPr>
+                    <pic:cNvPr id="587853354" name=""/>
+                    <pic:cNvPicPr/>
+                  </pic:nvPicPr>
+                  <pic:blipFill>
+                    <a:blip r:embed="rId26"/>
+                    <a:stretch>
+                      <a:fillRect/>
+                    </a:stretch>
+                  </pic:blipFill>
+                  <pic:spPr>
+                    <a:xfrm>
+                      <a:off x="0" y="0"/>
+                      <a:ext cx="5325755" cy="2718915"/>
+                    </a:xfrm>
+                    <a:prstGeom prst="rect">
+                      <a:avLst/>
+                    </a:prstGeom>
+                  </pic:spPr>
+                </pic:pic>
+              </a:graphicData>
+            </a:graphic>
+          </wp:inline>
+        </w:drawing>
+      </w:r>
+    </w:p>
+    <w:p>
+      <w:pPr>
+        <w:ind w:firstLine="720"/>
+        <w:rPr>
+          <w:lang w:val="en-US"/>
+        </w:rPr>
+      </w:pPr>
+      <w:r>
+        <w:rPr>
+          <w:lang w:val="en-US"/>
+        </w:rPr>
+        <w:t>Untuk menambah data monitoring mahfudhot akan memunculkan pop-up seperti pada Gambar 21.</w:t>
+      </w:r>
+    </w:p>
+    <w:p>
+      <w:pPr>
+        <w:ind w:firstLine="720"/>
+        <w:jc w:val="center"/>
+        <w:rPr>
+          <w:lang w:val="en-US"/>
+        </w:rPr>
+      </w:pPr>
+      <w:r>
+        <w:rPr>
+          <w:lang w:val="en-US"/>
+        </w:rPr>
+        <w:drawing>
+          <wp:inline distT="0" distB="0" distL="0" distR="0" wp14:anchorId="1C21655E" wp14:editId="52C7812B">
+            <wp:extent cx="3825240" cy="2044337"/>
+            <wp:effectExtent l="0" t="0" r="0" b="0"/>
+            <wp:docPr id="1497508109" name="Picture 1"/>
+            <wp:cNvGraphicFramePr>
+              <a:graphicFrameLocks xmlns:a="http://schemas.openxmlformats.org/drawingml/2006/main" noChangeAspect="1"/>
+            </wp:cNvGraphicFramePr>
+            <a:graphic xmlns:a="http://schemas.openxmlformats.org/drawingml/2006/main">
+              <a:graphicData uri="http://schemas.openxmlformats.org/drawingml/2006/picture">
+                <pic:pic xmlns:pic="http://schemas.openxmlformats.org/drawingml/2006/picture">
+                  <pic:nvPicPr>
+                    <pic:cNvPr id="1497508109" name=""/>
+                    <pic:cNvPicPr/>
+                  </pic:nvPicPr>
+                  <pic:blipFill>
+                    <a:blip r:embed="rId27"/>
+                    <a:stretch>
+                      <a:fillRect/>
+                    </a:stretch>
+                  </pic:blipFill>
+                  <pic:spPr>
+                    <a:xfrm>
+                      <a:off x="0" y="0"/>
+                      <a:ext cx="3877216" cy="2072115"/>
+                    </a:xfrm>
+                    <a:prstGeom prst="rect">
+                      <a:avLst/>
+                    </a:prstGeom>
+                  </pic:spPr>
+                </pic:pic>
+              </a:graphicData>
+            </a:graphic>
+          </wp:inline>
+        </w:drawing>
+      </w:r>
+    </w:p>
+    <w:p>
+      <w:pPr>
+        <w:ind w:firstLine="720"/>
+        <w:rPr>
+          <w:lang w:val="en-US"/>
+        </w:rPr>
+      </w:pPr>
+      <w:r>
+        <w:rPr>
+          <w:lang w:val="en-US"/>
+        </w:rPr>
+        <w:lastRenderedPageBreak/>
+        <w:t>d. Monitoring Hadits</w:t>
+      </w:r>
+    </w:p>
+    <w:p>
+      <w:pPr>
+        <w:ind w:firstLine="720"/>
+        <w:rPr>
+          <w:lang w:val="en-US"/>
+        </w:rPr>
+      </w:pPr>
+      <w:r>
+        <w:rPr>
+          <w:lang w:val="en-US"/>
+        </w:rPr>
+        <w:t>Pada fitur ini admin dapat menambah atau melihat monitoring hadits. Tampilan dari data monitoring hadits dapat dilihat pada Gambar 22.</w:t>
+      </w:r>
+    </w:p>
+    <w:p>
+      <w:pPr>
+        <w:ind w:firstLine="720"/>
+        <w:rPr>
+          <w:lang w:val="en-US"/>
+        </w:rPr>
+      </w:pPr>
+      <w:r>
+        <w:rPr>
+          <w:lang w:val="en-US"/>
+        </w:rPr>
+        <w:drawing>
+          <wp:inline distT="0" distB="0" distL="0" distR="0" wp14:anchorId="06E69925" wp14:editId="638B904E">
+            <wp:extent cx="4920941" cy="2514600"/>
+            <wp:effectExtent l="0" t="0" r="0" b="0"/>
+            <wp:docPr id="875007855" name="Picture 1"/>
+            <wp:cNvGraphicFramePr>
+              <a:graphicFrameLocks xmlns:a="http://schemas.openxmlformats.org/drawingml/2006/main" noChangeAspect="1"/>
+            </wp:cNvGraphicFramePr>
+            <a:graphic xmlns:a="http://schemas.openxmlformats.org/drawingml/2006/main">
+              <a:graphicData uri="http://schemas.openxmlformats.org/drawingml/2006/picture">
+                <pic:pic xmlns:pic="http://schemas.openxmlformats.org/drawingml/2006/picture">
+                  <pic:nvPicPr>
+                    <pic:cNvPr id="875007855" name=""/>
+                    <pic:cNvPicPr/>
+                  </pic:nvPicPr>
+                  <pic:blipFill>
+                    <a:blip r:embed="rId28"/>
+                    <a:stretch>
+                      <a:fillRect/>
+                    </a:stretch>
+                  </pic:blipFill>
+                  <pic:spPr>
+                    <a:xfrm>
+                      <a:off x="0" y="0"/>
+                      <a:ext cx="4965774" cy="2537510"/>
+                    </a:xfrm>
+                    <a:prstGeom prst="rect">
+                      <a:avLst/>
+                    </a:prstGeom>
+                  </pic:spPr>
+                </pic:pic>
+              </a:graphicData>
+            </a:graphic>
+          </wp:inline>
+        </w:drawing>
+      </w:r>
+    </w:p>
+    <w:p>
+      <w:pPr>
+        <w:ind w:firstLine="720"/>
+        <w:rPr>
+          <w:lang w:val="en-US"/>
+        </w:rPr>
+      </w:pPr>
+      <w:r>
+        <w:rPr>
+          <w:lang w:val="en-US"/>
+        </w:rPr>
+        <w:t>Untuk menambah data monitoring hadits akan memunculkan pop-up seperti pada Gambar 23.</w:t>
+      </w:r>
+    </w:p>
+    <w:p>
+      <w:pPr>
+        <w:ind w:firstLine="720"/>
+        <w:rPr>
+          <w:lang w:val="en-US"/>
+        </w:rPr>
+      </w:pPr>
+      <w:r>
+        <w:rPr>
+          <w:lang w:val="en-US"/>
+        </w:rPr>
+        <w:drawing>
+          <wp:inline distT="0" distB="0" distL="0" distR="0" wp14:anchorId="77B9E806" wp14:editId="32DA774C">
+            <wp:extent cx="4899660" cy="2618541"/>
+            <wp:effectExtent l="0" t="0" r="0" b="0"/>
+            <wp:docPr id="1346225689" name="Picture 1"/>
+            <wp:cNvGraphicFramePr>
+              <a:graphicFrameLocks xmlns:a="http://schemas.openxmlformats.org/drawingml/2006/main" noChangeAspect="1"/>
+            </wp:cNvGraphicFramePr>
+            <a:graphic xmlns:a="http://schemas.openxmlformats.org/drawingml/2006/main">
+              <a:graphicData uri="http://schemas.openxmlformats.org/drawingml/2006/picture">
+                <pic:pic xmlns:pic="http://schemas.openxmlformats.org/drawingml/2006/picture">
+                  <pic:nvPicPr>
+                    <pic:cNvPr id="1346225689" name=""/>
+                    <pic:cNvPicPr/>
+                  </pic:nvPicPr>
+                  <pic:blipFill>
+                    <a:blip r:embed="rId29"/>
+                    <a:stretch>
+                      <a:fillRect/>
+                    </a:stretch>
+                  </pic:blipFill>
+                  <pic:spPr>
+                    <a:xfrm>
+                      <a:off x="0" y="0"/>
+                      <a:ext cx="4967487" cy="2654790"/>
+                    </a:xfrm>
+                    <a:prstGeom prst="rect">
+                      <a:avLst/>
+                    </a:prstGeom>
+                  </pic:spPr>
+                </pic:pic>
+              </a:graphicData>
+            </a:graphic>
+          </wp:inline>
+        </w:drawing>
+      </w:r>
+    </w:p>
+    <w:p>
+      <w:pPr>
+        <w:ind w:firstLine="720"/>
+        <w:rPr>
+          <w:lang w:val="en-US"/>
+        </w:rPr>
+      </w:pPr>
+      <w:r>
+        <w:rPr>
+          <w:lang w:val="en-US"/>
+        </w:rPr>
+        <w:t>e. Monitoring Doa</w:t>
+      </w:r>
+    </w:p>
+    <w:p>
+      <w:pPr>
+        <w:ind w:firstLine="720"/>
+        <w:rPr>
+          <w:lang w:val="en-US"/>
+        </w:rPr>
+      </w:pPr>
+      <w:r>
+        <w:rPr>
+          <w:lang w:val="en-US"/>
+        </w:rPr>
+        <w:t>Pada fitur ini admin dapat menambah atau melihat monitoring doa. Tampilan dari data monitoring doa dapat dilihat pada Gambar 24.</w:t>
+      </w:r>
+    </w:p>
+    <w:p>
+      <w:pPr>
+        <w:ind w:firstLine="720"/>
+        <w:rPr>
+          <w:lang w:val="en-US"/>
+        </w:rPr>
+      </w:pPr>
+      <w:r>
+        <w:rPr>
+          <w:lang w:val="en-US"/>
+        </w:rPr>
+        <w:lastRenderedPageBreak/>
+        <w:drawing>
+          <wp:inline distT="0" distB="0" distL="0" distR="0" wp14:anchorId="54AE63D6" wp14:editId="5551C3A0">
+            <wp:extent cx="4879564" cy="2484120"/>
+            <wp:effectExtent l="0" t="0" r="0" b="0"/>
+            <wp:docPr id="2107760065" name="Picture 1"/>
+            <wp:cNvGraphicFramePr>
+              <a:graphicFrameLocks xmlns:a="http://schemas.openxmlformats.org/drawingml/2006/main" noChangeAspect="1"/>
+            </wp:cNvGraphicFramePr>
+            <a:graphic xmlns:a="http://schemas.openxmlformats.org/drawingml/2006/main">
+              <a:graphicData uri="http://schemas.openxmlformats.org/drawingml/2006/picture">
+                <pic:pic xmlns:pic="http://schemas.openxmlformats.org/drawingml/2006/picture">
+                  <pic:nvPicPr>
+                    <pic:cNvPr id="2107760065" name=""/>
+                    <pic:cNvPicPr/>
+                  </pic:nvPicPr>
+                  <pic:blipFill>
+                    <a:blip r:embed="rId30"/>
+                    <a:stretch>
+                      <a:fillRect/>
+                    </a:stretch>
+                  </pic:blipFill>
+                  <pic:spPr>
+                    <a:xfrm>
+                      <a:off x="0" y="0"/>
+                      <a:ext cx="4912243" cy="2500756"/>
+                    </a:xfrm>
+                    <a:prstGeom prst="rect">
+                      <a:avLst/>
+                    </a:prstGeom>
+                  </pic:spPr>
+                </pic:pic>
+              </a:graphicData>
+            </a:graphic>
+          </wp:inline>
+        </w:drawing>
+      </w:r>
+    </w:p>
+    <w:p>
+      <w:pPr>
+        <w:ind w:firstLine="720"/>
+        <w:rPr>
+          <w:lang w:val="en-US"/>
+        </w:rPr>
+      </w:pPr>
+      <w:r>
+        <w:rPr>
+          <w:lang w:val="en-US"/>
+        </w:rPr>
+        <w:t>Untuk menambah data monitoring doa akan memunculkan pop-up seperti pada Gambar 25.</w:t>
+      </w:r>
+    </w:p>
+    <w:p>
+      <w:pPr>
+        <w:ind w:firstLine="720"/>
+        <w:rPr>
+          <w:lang w:val="en-US"/>
+        </w:rPr>
+      </w:pPr>
+      <w:r>
+        <w:rPr>
+          <w:lang w:val="en-US"/>
+        </w:rPr>
+        <w:drawing>
+          <wp:inline distT="0" distB="0" distL="0" distR="0" wp14:anchorId="3F0E57A7" wp14:editId="6F93FB2C">
+            <wp:extent cx="4848763" cy="2217420"/>
+            <wp:effectExtent l="0" t="0" r="0" b="0"/>
+            <wp:docPr id="1250133260" name="Picture 1"/>
+            <wp:cNvGraphicFramePr>
+              <a:graphicFrameLocks xmlns:a="http://schemas.openxmlformats.org/drawingml/2006/main" noChangeAspect="1"/>
+            </wp:cNvGraphicFramePr>
+            <a:graphic xmlns:a="http://schemas.openxmlformats.org/drawingml/2006/main">
+              <a:graphicData uri="http://schemas.openxmlformats.org/drawingml/2006/picture">
+                <pic:pic xmlns:pic="http://schemas.openxmlformats.org/drawingml/2006/picture">
+                  <pic:nvPicPr>
+                    <pic:cNvPr id="1250133260" name=""/>
+                    <pic:cNvPicPr/>
+                  </pic:nvPicPr>
+                  <pic:blipFill>
+                    <a:blip r:embed="rId31"/>
+                    <a:stretch>
+                      <a:fillRect/>
+                    </a:stretch>
+                  </pic:blipFill>
+                  <pic:spPr>
+                    <a:xfrm>
+                      <a:off x="0" y="0"/>
+                      <a:ext cx="4931391" cy="2255207"/>
+                    </a:xfrm>
+                    <a:prstGeom prst="rect">
+                      <a:avLst/>
+                    </a:prstGeom>
+                  </pic:spPr>
+                </pic:pic>
+              </a:graphicData>
+            </a:graphic>
+          </wp:inline>
+        </w:drawing>
+      </w:r>
+    </w:p>
+    <w:p>
+      <w:pPr>
+        <w:ind w:firstLine="720"/>
+        <w:rPr>
+          <w:lang w:val="en-US"/>
+        </w:rPr>
+      </w:pPr>
+      <w:r>
+        <w:rPr>
+          <w:lang w:val="en-US"/>
+        </w:rPr>
+        <w:t>4. Monitoring Harian</w:t>
+      </w:r>
+    </w:p>
+    <w:p>
+      <w:pPr>
+        <w:ind w:firstLine="720"/>
+        <w:rPr>
+          <w:lang w:val="en-US"/>
+        </w:rPr>
+      </w:pPr>
+      <w:r>
+        <w:rPr>
+          <w:lang w:val="en-US"/>
+        </w:rPr>
+        <w:t>Pada bagian ini berfungsi untuk melihat dan memberikan nilai atau poin pada monitoring harian siswa. Fitur ini dapat dilihat pada Gambar 26.</w:t>
+      </w:r>
+    </w:p>
+    <w:p>
+      <w:pPr>
+        <w:ind w:firstLine="720"/>
+        <w:rPr>
+          <w:lang w:val="en-US"/>
+        </w:rPr>
+      </w:pPr>
+      <w:r>
+        <w:rPr>
+          <w:lang w:val="en-US"/>
+        </w:rPr>
+        <w:drawing>
+          <wp:inline distT="0" distB="0" distL="0" distR="0" wp14:anchorId="19E4CD4A" wp14:editId="47BAD5CA">
+            <wp:extent cx="4737303" cy="2506980"/>
+            <wp:effectExtent l="0" t="0" r="0" b="0"/>
+            <wp:docPr id="422534130" name="Picture 1"/>
+            <wp:cNvGraphicFramePr>
+              <a:graphicFrameLocks xmlns:a="http://schemas.openxmlformats.org/drawingml/2006/main" noChangeAspect="1"/>
+            </wp:cNvGraphicFramePr>
+            <a:graphic xmlns:a="http://schemas.openxmlformats.org/drawingml/2006/main">
+              <a:graphicData uri="http://schemas.openxmlformats.org/drawingml/2006/picture">
+                <pic:pic xmlns:pic="http://schemas.openxmlformats.org/drawingml/2006/picture">
+                  <pic:nvPicPr>
+                    <pic:cNvPr id="422534130" name=""/>
+                    <pic:cNvPicPr/>
+                  </pic:nvPicPr>
+                  <pic:blipFill>
+                    <a:blip r:embed="rId32"/>
+                    <a:stretch>
+                      <a:fillRect/>
+                    </a:stretch>
+                  </pic:blipFill>
+                  <pic:spPr>
+                    <a:xfrm>
+                      <a:off x="0" y="0"/>
+                      <a:ext cx="4799451" cy="2539869"/>
+                    </a:xfrm>
+                    <a:prstGeom prst="rect">
+                      <a:avLst/>
+                    </a:prstGeom>
+                  </pic:spPr>
+                </pic:pic>
+              </a:graphicData>
+            </a:graphic>
+          </wp:inline>
+        </w:drawing>
+      </w:r>
+    </w:p>
+    <w:p>
+      <w:pPr>
+        <w:ind w:firstLine="720"/>
+        <w:rPr>
+          <w:lang w:val="en-US"/>
+        </w:rPr>
+      </w:pPr>
+      <w:r>
+        <w:rPr>
+          <w:lang w:val="en-US"/>
+        </w:rPr>
+        <w:lastRenderedPageBreak/>
+        <w:t>Pada fitur ini admin dapat melihat tanggal dimana monitoring sudah terisi atau belum terisi. Fitur ini dapat dilihat pada Gambar 27.</w:t>
+      </w:r>
+    </w:p>
+    <w:p>
+      <w:pPr>
+        <w:ind w:firstLine="720"/>
+        <w:rPr>
+          <w:lang w:val="en-US"/>
+        </w:rPr>
+      </w:pPr>
+      <w:r>
+        <w:rPr>
+          <w:lang w:val="en-US"/>
+        </w:rPr>
+        <w:drawing>
+          <wp:inline distT="0" distB="0" distL="0" distR="0" wp14:anchorId="2CDB9C0E" wp14:editId="50719C88">
+            <wp:extent cx="4815840" cy="2640730"/>
+            <wp:effectExtent l="0" t="0" r="0" b="0"/>
+            <wp:docPr id="234716177" name="Picture 1"/>
+            <wp:cNvGraphicFramePr>
+              <a:graphicFrameLocks xmlns:a="http://schemas.openxmlformats.org/drawingml/2006/main" noChangeAspect="1"/>
+            </wp:cNvGraphicFramePr>
+            <a:graphic xmlns:a="http://schemas.openxmlformats.org/drawingml/2006/main">
+              <a:graphicData uri="http://schemas.openxmlformats.org/drawingml/2006/picture">
+                <pic:pic xmlns:pic="http://schemas.openxmlformats.org/drawingml/2006/picture">
+                  <pic:nvPicPr>
+                    <pic:cNvPr id="234716177" name=""/>
+                    <pic:cNvPicPr/>
+                  </pic:nvPicPr>
+                  <pic:blipFill>
+                    <a:blip r:embed="rId33"/>
+                    <a:stretch>
+                      <a:fillRect/>
+                    </a:stretch>
+                  </pic:blipFill>
+                  <pic:spPr>
+                    <a:xfrm>
+                      <a:off x="0" y="0"/>
+                      <a:ext cx="4846566" cy="2657579"/>
+                    </a:xfrm>
+                    <a:prstGeom prst="rect">
+                      <a:avLst/>
+                    </a:prstGeom>
+                  </pic:spPr>
+                </pic:pic>
+              </a:graphicData>
+            </a:graphic>
+          </wp:inline>
+        </w:drawing>
+      </w:r>
+    </w:p>
+    <w:p>
+      <w:pPr>
+        <w:ind w:firstLine="720"/>
+        <w:rPr>
+          <w:lang w:val="en-US"/>
+        </w:rPr>
+      </w:pPr>
+    </w:p>
+    <w:p>
+      <w:pPr>
+        <w:pStyle w:val="ListParagraph"/>
+        <w:numPr>
+          <w:ilvl w:val="0"/>
+          <w:numId w:val="17"/>
+        </w:numPr>
+        <w:rPr>
+          <w:highlight w:val="yellow"/>
+          <w:lang w:val="en-US"/>
+        </w:rPr>
+      </w:pPr>
+      <w:r>
+        <w:rPr>
+          <w:highlight w:val="yellow"/>
+          <w:lang w:val="en-US"/>
+        </w:rPr>
+        <w:t>Dashboard Guru</w:t>
+      </w:r>
+    </w:p>
+    <w:p>
+      <w:pPr>
+        <w:ind w:firstLine="720"/>
+        <w:rPr>
+          <w:lang w:val="en-US"/>
+        </w:rPr>
+      </w:pPr>
+      <w:r>
+        <w:rPr>
+          <w:lang w:val="en-US"/>
+        </w:rPr>
+        <w:t>1. Sidebar</w:t>
+      </w:r>
+    </w:p>
+    <w:p>
+      <w:pPr>
+        <w:ind w:firstLine="720"/>
+        <w:rPr>
+          <w:lang w:val="en-US"/>
+        </w:rPr>
+      </w:pPr>
+      <w:r>
+        <w:rPr>
+          <w:lang w:val="en-US"/>
+        </w:rPr>
+        <w:t>Sidebar digunakan sebagai navigasi dari fitur-fitur yang ada. Pada Sidebar guru terdapat beberapa fitur yaitu Data Kelas dan Data Monitoring. Sidebar dari guru dapat dilihat pada Gambar 28.</w:t>
+      </w:r>
+    </w:p>
+    <w:p>
+      <w:pPr>
+        <w:ind w:firstLine="720"/>
+        <w:jc w:val="center"/>
+        <w:rPr>
+          <w:lang w:val="en-US"/>
+        </w:rPr>
+      </w:pPr>
+      <w:r>
+        <w:rPr>
+          <w:lang w:val="en-US"/>
+        </w:rPr>
+        <w:drawing>
+          <wp:inline distT="0" distB="0" distL="0" distR="0" wp14:anchorId="61E52CA7" wp14:editId="1D778841">
+            <wp:extent cx="2247900" cy="2135604"/>
+            <wp:effectExtent l="0" t="0" r="0" b="0"/>
+            <wp:docPr id="1183200067" name="Picture 1"/>
+            <wp:cNvGraphicFramePr>
+              <a:graphicFrameLocks xmlns:a="http://schemas.openxmlformats.org/drawingml/2006/main" noChangeAspect="1"/>
+            </wp:cNvGraphicFramePr>
+            <a:graphic xmlns:a="http://schemas.openxmlformats.org/drawingml/2006/main">
+              <a:graphicData uri="http://schemas.openxmlformats.org/drawingml/2006/picture">
+                <pic:pic xmlns:pic="http://schemas.openxmlformats.org/drawingml/2006/picture">
+                  <pic:nvPicPr>
+                    <pic:cNvPr id="1183200067" name=""/>
+                    <pic:cNvPicPr/>
+                  </pic:nvPicPr>
+                  <pic:blipFill rotWithShape="1">
+                    <a:blip r:embed="rId34"/>
+                    <a:srcRect b="5748"/>
+                    <a:stretch/>
+                  </pic:blipFill>
+                  <pic:spPr bwMode="auto">
+                    <a:xfrm>
+                      <a:off x="0" y="0"/>
+                      <a:ext cx="2254099" cy="2141493"/>
+                    </a:xfrm>
+                    <a:prstGeom prst="rect">
+                      <a:avLst/>
+                    </a:prstGeom>
+                    <a:ln>
+                      <a:noFill/>
+                    </a:ln>
+                    <a:extLst>
+                      <a:ext uri="{53640926-AAD7-44D8-BBD7-CCE9431645EC}">
+                        <a14:shadowObscured xmlns:a14="http://schemas.microsoft.com/office/drawing/2010/main"/>
+                      </a:ext>
+                    </a:extLst>
+                  </pic:spPr>
+                </pic:pic>
+              </a:graphicData>
+            </a:graphic>
+          </wp:inline>
+        </w:drawing>
+      </w:r>
+    </w:p>
+    <w:p>
+      <w:pPr>
+        <w:ind w:firstLine="720"/>
+        <w:rPr>
+          <w:lang w:val="en-US"/>
+        </w:rPr>
+      </w:pPr>
+      <w:r>
+        <w:rPr>
+          <w:lang w:val="en-US"/>
+        </w:rPr>
+        <w:t>2. Monitoring Keagamaan</w:t>
+      </w:r>
+    </w:p>
+    <w:p>
+      <w:pPr>
+        <w:ind w:firstLine="720"/>
+        <w:rPr>
+          <w:lang w:val="en-US"/>
+        </w:rPr>
+      </w:pPr>
+      <w:r>
+        <w:rPr>
+          <w:lang w:val="en-US"/>
+        </w:rPr>
+        <w:t xml:space="preserve">Pada bagian data monitoring keagamaan berfungsi untuk mengisi monitoring keagamaan sesuai dengan yang akan di monitoring. </w:t>
+      </w:r>
+    </w:p>
+    <w:p>
+      <w:pPr>
+        <w:ind w:firstLine="720"/>
+        <w:rPr>
+          <w:lang w:val="en-US"/>
+        </w:rPr>
+      </w:pPr>
+      <w:r>
+        <w:rPr>
+          <w:lang w:val="en-US"/>
+        </w:rPr>
+        <w:t>a. Monitoring Tahsin</w:t>
+      </w:r>
+    </w:p>
+    <w:p>
+      <w:pPr>
+        <w:ind w:firstLine="720"/>
+        <w:rPr>
+          <w:lang w:val="en-US"/>
+        </w:rPr>
+      </w:pPr>
+      <w:r>
+        <w:rPr>
+          <w:lang w:val="en-US"/>
+        </w:rPr>
+        <w:t>Pada fitur ini guru dapat menambah atau melihat monitoring tahsin. Tampilan dari data monitoring tahsin dapat dilihat pada Gambar 29.</w:t>
+      </w:r>
+    </w:p>
+    <w:p>
+      <w:pPr>
+        <w:ind w:firstLine="720"/>
+        <w:jc w:val="center"/>
+        <w:rPr>
+          <w:lang w:val="en-US"/>
+        </w:rPr>
+      </w:pPr>
+      <w:r>
+        <w:rPr>
+          <w:lang w:val="en-US"/>
+        </w:rPr>
+        <w:lastRenderedPageBreak/>
+        <w:drawing>
+          <wp:inline distT="0" distB="0" distL="0" distR="0" wp14:anchorId="7CF81194" wp14:editId="6D59E5CC">
+            <wp:extent cx="4751978" cy="2537460"/>
+            <wp:effectExtent l="0" t="0" r="0" b="0"/>
+            <wp:docPr id="1321189867" name="Picture 1"/>
+            <wp:cNvGraphicFramePr>
+              <a:graphicFrameLocks xmlns:a="http://schemas.openxmlformats.org/drawingml/2006/main" noChangeAspect="1"/>
+            </wp:cNvGraphicFramePr>
+            <a:graphic xmlns:a="http://schemas.openxmlformats.org/drawingml/2006/main">
+              <a:graphicData uri="http://schemas.openxmlformats.org/drawingml/2006/picture">
+                <pic:pic xmlns:pic="http://schemas.openxmlformats.org/drawingml/2006/picture">
+                  <pic:nvPicPr>
+                    <pic:cNvPr id="1321189867" name=""/>
+                    <pic:cNvPicPr/>
+                  </pic:nvPicPr>
+                  <pic:blipFill>
+                    <a:blip r:embed="rId35"/>
+                    <a:stretch>
+                      <a:fillRect/>
+                    </a:stretch>
+                  </pic:blipFill>
+                  <pic:spPr>
+                    <a:xfrm>
+                      <a:off x="0" y="0"/>
+                      <a:ext cx="4777805" cy="2551251"/>
+                    </a:xfrm>
+                    <a:prstGeom prst="rect">
+                      <a:avLst/>
+                    </a:prstGeom>
+                  </pic:spPr>
+                </pic:pic>
+              </a:graphicData>
+            </a:graphic>
+          </wp:inline>
+        </w:drawing>
+      </w:r>
+    </w:p>
+    <w:p>
+      <w:pPr>
+        <w:ind w:firstLine="720"/>
+        <w:rPr>
+          <w:lang w:val="en-US"/>
+        </w:rPr>
+      </w:pPr>
+      <w:r>
+        <w:rPr>
+          <w:lang w:val="en-US"/>
+        </w:rPr>
+        <w:t>Untuk menambah data monitoring tahsin akan memunculkan pop-up seperti pada Gambar 30.</w:t>
+      </w:r>
+    </w:p>
+    <w:p>
+      <w:pPr>
+        <w:ind w:firstLine="720"/>
+        <w:jc w:val="center"/>
+        <w:rPr>
+          <w:lang w:val="en-US"/>
+        </w:rPr>
+      </w:pPr>
+      <w:r>
+        <w:rPr>
+          <w:lang w:val="en-US"/>
+        </w:rPr>
+        <w:drawing>
+          <wp:inline distT="0" distB="0" distL="0" distR="0" wp14:anchorId="23E257DB" wp14:editId="6558901F">
+            <wp:extent cx="3787140" cy="2430252"/>
+            <wp:effectExtent l="0" t="0" r="0" b="0"/>
+            <wp:docPr id="1784773495" name="Picture 1"/>
+            <wp:cNvGraphicFramePr>
+              <a:graphicFrameLocks xmlns:a="http://schemas.openxmlformats.org/drawingml/2006/main" noChangeAspect="1"/>
+            </wp:cNvGraphicFramePr>
+            <a:graphic xmlns:a="http://schemas.openxmlformats.org/drawingml/2006/main">
+              <a:graphicData uri="http://schemas.openxmlformats.org/drawingml/2006/picture">
+                <pic:pic xmlns:pic="http://schemas.openxmlformats.org/drawingml/2006/picture">
+                  <pic:nvPicPr>
+                    <pic:cNvPr id="1584204289" name=""/>
+                    <pic:cNvPicPr/>
+                  </pic:nvPicPr>
+                  <pic:blipFill>
+                    <a:blip r:embed="rId23"/>
+                    <a:stretch>
+                      <a:fillRect/>
+                    </a:stretch>
+                  </pic:blipFill>
+                  <pic:spPr>
+                    <a:xfrm>
+                      <a:off x="0" y="0"/>
+                      <a:ext cx="3893904" cy="2498764"/>
+                    </a:xfrm>
+                    <a:prstGeom prst="rect">
+                      <a:avLst/>
+                    </a:prstGeom>
+                  </pic:spPr>
+                </pic:pic>
+              </a:graphicData>
+            </a:graphic>
+          </wp:inline>
+        </w:drawing>
+      </w:r>
+    </w:p>
+    <w:p>
+      <w:pPr>
+        <w:ind w:firstLine="720"/>
+        <w:rPr>
+          <w:lang w:val="en-US"/>
+        </w:rPr>
+      </w:pPr>
+      <w:r>
+        <w:rPr>
+          <w:lang w:val="en-US"/>
+        </w:rPr>
+        <w:t>b. Monitoring Tahfidz</w:t>
+      </w:r>
+    </w:p>
+    <w:p>
+      <w:pPr>
+        <w:ind w:firstLine="720"/>
+        <w:rPr>
+          <w:lang w:val="en-US"/>
+        </w:rPr>
+      </w:pPr>
+      <w:r>
+        <w:rPr>
+          <w:lang w:val="en-US"/>
+        </w:rPr>
+        <w:t>Pada fitur ini guru dapat menambah atau melihat monitoring tahfidz. Tampilan dari data monitoring tahfidz dapat dilihat pada Gambar 31.</w:t>
+      </w:r>
+    </w:p>
+    <w:p>
+      <w:pPr>
+        <w:ind w:firstLine="720"/>
+        <w:jc w:val="center"/>
+        <w:rPr>
+          <w:lang w:val="en-US"/>
+        </w:rPr>
+      </w:pPr>
+      <w:r>
+        <w:rPr>
+          <w:lang w:val="en-US"/>
+        </w:rPr>
+        <w:drawing>
+          <wp:inline distT="0" distB="0" distL="0" distR="0" wp14:anchorId="717F6ECD" wp14:editId="655E5426">
+            <wp:extent cx="4045451" cy="2258320"/>
+            <wp:effectExtent l="0" t="0" r="0" b="0"/>
+            <wp:docPr id="871361161" name="Picture 1"/>
+            <wp:cNvGraphicFramePr>
+              <a:graphicFrameLocks xmlns:a="http://schemas.openxmlformats.org/drawingml/2006/main" noChangeAspect="1"/>
+            </wp:cNvGraphicFramePr>
+            <a:graphic xmlns:a="http://schemas.openxmlformats.org/drawingml/2006/main">
+              <a:graphicData uri="http://schemas.openxmlformats.org/drawingml/2006/picture">
+                <pic:pic xmlns:pic="http://schemas.openxmlformats.org/drawingml/2006/picture">
+                  <pic:nvPicPr>
+                    <pic:cNvPr id="871361161" name=""/>
+                    <pic:cNvPicPr/>
+                  </pic:nvPicPr>
+                  <pic:blipFill>
+                    <a:blip r:embed="rId36"/>
+                    <a:stretch>
+                      <a:fillRect/>
+                    </a:stretch>
+                  </pic:blipFill>
+                  <pic:spPr>
+                    <a:xfrm>
+                      <a:off x="0" y="0"/>
+                      <a:ext cx="4091789" cy="2284187"/>
+                    </a:xfrm>
+                    <a:prstGeom prst="rect">
+                      <a:avLst/>
+                    </a:prstGeom>
+                  </pic:spPr>
+                </pic:pic>
+              </a:graphicData>
+            </a:graphic>
+          </wp:inline>
+        </w:drawing>
+      </w:r>
+    </w:p>
+    <w:p>
+      <w:pPr>
+        <w:ind w:firstLine="720"/>
+        <w:rPr>
+          <w:lang w:val="en-US"/>
+        </w:rPr>
+      </w:pPr>
+      <w:r>
+        <w:rPr>
+          <w:lang w:val="en-US"/>
+        </w:rPr>
+        <w:lastRenderedPageBreak/>
+        <w:t>Untuk menambah data monitoring tahfidz akan memunculkan pop-up seperti pada Gambar 32.</w:t>
+      </w:r>
+    </w:p>
+    <w:p>
+      <w:pPr>
+        <w:ind w:firstLine="720"/>
+        <w:jc w:val="center"/>
+        <w:rPr>
+          <w:lang w:val="en-US"/>
+        </w:rPr>
+      </w:pPr>
+      <w:r>
+        <w:rPr>
+          <w:lang w:val="en-US"/>
+        </w:rPr>
+        <w:drawing>
+          <wp:inline distT="0" distB="0" distL="0" distR="0" wp14:anchorId="3AD29236" wp14:editId="730B3A3D">
+            <wp:extent cx="3691890" cy="2257327"/>
+            <wp:effectExtent l="0" t="0" r="0" b="0"/>
+            <wp:docPr id="921973835" name="Picture 1"/>
+            <wp:cNvGraphicFramePr>
+              <a:graphicFrameLocks xmlns:a="http://schemas.openxmlformats.org/drawingml/2006/main" noChangeAspect="1"/>
+            </wp:cNvGraphicFramePr>
+            <a:graphic xmlns:a="http://schemas.openxmlformats.org/drawingml/2006/main">
+              <a:graphicData uri="http://schemas.openxmlformats.org/drawingml/2006/picture">
+                <pic:pic xmlns:pic="http://schemas.openxmlformats.org/drawingml/2006/picture">
+                  <pic:nvPicPr>
+                    <pic:cNvPr id="1749634894" name=""/>
+                    <pic:cNvPicPr/>
+                  </pic:nvPicPr>
+                  <pic:blipFill>
+                    <a:blip r:embed="rId25"/>
+                    <a:stretch>
+                      <a:fillRect/>
+                    </a:stretch>
+                  </pic:blipFill>
+                  <pic:spPr>
+                    <a:xfrm>
+                      <a:off x="0" y="0"/>
+                      <a:ext cx="3704894" cy="2265278"/>
+                    </a:xfrm>
+                    <a:prstGeom prst="rect">
+                      <a:avLst/>
+                    </a:prstGeom>
+                  </pic:spPr>
+                </pic:pic>
+              </a:graphicData>
+            </a:graphic>
+          </wp:inline>
+        </w:drawing>
+      </w:r>
+    </w:p>
+    <w:p>
+      <w:pPr>
+        <w:ind w:firstLine="720"/>
+        <w:rPr>
+          <w:lang w:val="en-US"/>
+        </w:rPr>
+      </w:pPr>
+      <w:r>
+        <w:rPr>
+          <w:lang w:val="en-US"/>
+        </w:rPr>
+        <w:t>c. Monitoring Mahfudhot</w:t>
+      </w:r>
+    </w:p>
+    <w:p>
+      <w:pPr>
+        <w:ind w:firstLine="720"/>
+        <w:rPr>
+          <w:lang w:val="en-US"/>
+        </w:rPr>
+      </w:pPr>
+      <w:r>
+        <w:rPr>
+          <w:lang w:val="en-US"/>
+        </w:rPr>
+        <w:t>Pada fitur ini guru dapat menambah atau melihat monitoring mahfudhot. Tampilan dari data monitoring mahfudhot dapat dilihat pada Gambar 33.</w:t>
+      </w:r>
+    </w:p>
+    <w:p>
+      <w:pPr>
+        <w:ind w:firstLine="720"/>
+        <w:jc w:val="center"/>
+        <w:rPr>
+          <w:lang w:val="en-US"/>
+        </w:rPr>
+      </w:pPr>
+      <w:r>
+        <w:rPr>
+          <w:lang w:val="en-US"/>
+        </w:rPr>
+        <w:drawing>
+          <wp:inline distT="0" distB="0" distL="0" distR="0" wp14:anchorId="2267949D" wp14:editId="401CBA13">
+            <wp:extent cx="4019580" cy="2430780"/>
+            <wp:effectExtent l="0" t="0" r="0" b="0"/>
+            <wp:docPr id="561009804" name="Picture 1"/>
+            <wp:cNvGraphicFramePr>
+              <a:graphicFrameLocks xmlns:a="http://schemas.openxmlformats.org/drawingml/2006/main" noChangeAspect="1"/>
+            </wp:cNvGraphicFramePr>
+            <a:graphic xmlns:a="http://schemas.openxmlformats.org/drawingml/2006/main">
+              <a:graphicData uri="http://schemas.openxmlformats.org/drawingml/2006/picture">
+                <pic:pic xmlns:pic="http://schemas.openxmlformats.org/drawingml/2006/picture">
+                  <pic:nvPicPr>
+                    <pic:cNvPr id="561009804" name=""/>
+                    <pic:cNvPicPr/>
+                  </pic:nvPicPr>
+                  <pic:blipFill>
+                    <a:blip r:embed="rId37"/>
+                    <a:stretch>
+                      <a:fillRect/>
+                    </a:stretch>
+                  </pic:blipFill>
+                  <pic:spPr>
+                    <a:xfrm>
+                      <a:off x="0" y="0"/>
+                      <a:ext cx="4039965" cy="2443108"/>
+                    </a:xfrm>
+                    <a:prstGeom prst="rect">
+                      <a:avLst/>
+                    </a:prstGeom>
+                  </pic:spPr>
+                </pic:pic>
+              </a:graphicData>
+            </a:graphic>
+          </wp:inline>
+        </w:drawing>
+      </w:r>
+    </w:p>
+    <w:p>
+      <w:pPr>
+        <w:ind w:firstLine="720"/>
+        <w:rPr>
+          <w:lang w:val="en-US"/>
+        </w:rPr>
+      </w:pPr>
+      <w:r>
+        <w:rPr>
+          <w:lang w:val="en-US"/>
+        </w:rPr>
+        <w:t>Untuk menambah data monitoring mahfudhot akan memunculkan pop-up seperti pada Gambar 34.</w:t>
+      </w:r>
+    </w:p>
+    <w:p>
+      <w:pPr>
+        <w:ind w:firstLine="720"/>
+        <w:jc w:val="center"/>
+        <w:rPr>
+          <w:lang w:val="en-US"/>
+        </w:rPr>
+      </w:pPr>
+      <w:r>
+        <w:rPr>
+          <w:lang w:val="en-US"/>
+        </w:rPr>
+        <w:drawing>
+          <wp:inline distT="0" distB="0" distL="0" distR="0" wp14:anchorId="44B55D20" wp14:editId="6132E851">
+            <wp:extent cx="3825240" cy="2044340"/>
+            <wp:effectExtent l="0" t="0" r="0" b="0"/>
+            <wp:docPr id="1443120512" name="Picture 1"/>
+            <wp:cNvGraphicFramePr>
+              <a:graphicFrameLocks xmlns:a="http://schemas.openxmlformats.org/drawingml/2006/main" noChangeAspect="1"/>
+            </wp:cNvGraphicFramePr>
+            <a:graphic xmlns:a="http://schemas.openxmlformats.org/drawingml/2006/main">
+              <a:graphicData uri="http://schemas.openxmlformats.org/drawingml/2006/picture">
+                <pic:pic xmlns:pic="http://schemas.openxmlformats.org/drawingml/2006/picture">
+                  <pic:nvPicPr>
+                    <pic:cNvPr id="1497508109" name=""/>
+                    <pic:cNvPicPr/>
+                  </pic:nvPicPr>
+                  <pic:blipFill>
+                    <a:blip r:embed="rId27"/>
+                    <a:stretch>
+                      <a:fillRect/>
+                    </a:stretch>
+                  </pic:blipFill>
+                  <pic:spPr>
+                    <a:xfrm>
+                      <a:off x="0" y="0"/>
+                      <a:ext cx="3898583" cy="2083537"/>
+                    </a:xfrm>
+                    <a:prstGeom prst="rect">
+                      <a:avLst/>
+                    </a:prstGeom>
+                  </pic:spPr>
+                </pic:pic>
+              </a:graphicData>
+            </a:graphic>
+          </wp:inline>
+        </w:drawing>
+      </w:r>
+    </w:p>
+    <w:p>
+      <w:pPr>
+        <w:ind w:firstLine="720"/>
+        <w:rPr>
+          <w:lang w:val="en-US"/>
+        </w:rPr>
+      </w:pPr>
+      <w:r>
+        <w:rPr>
+          <w:lang w:val="en-US"/>
+        </w:rPr>
+        <w:lastRenderedPageBreak/>
+        <w:t>d. Monitoring Hadits</w:t>
+      </w:r>
+    </w:p>
+    <w:p>
+      <w:pPr>
+        <w:ind w:firstLine="720"/>
+        <w:rPr>
+          <w:lang w:val="en-US"/>
+        </w:rPr>
+      </w:pPr>
+      <w:r>
+        <w:rPr>
+          <w:lang w:val="en-US"/>
+        </w:rPr>
+        <w:t>Pada fitur ini guru dapat menambah atau melihat monitoring hadits. Tampilan dari data monitoring hadits dapat dilihat pada Gambar 35.</w:t>
+      </w:r>
+    </w:p>
+    <w:p>
+      <w:pPr>
+        <w:ind w:firstLine="720"/>
+        <w:jc w:val="center"/>
+        <w:rPr>
+          <w:lang w:val="en-US"/>
+        </w:rPr>
+      </w:pPr>
+      <w:r>
+        <w:rPr>
+          <w:lang w:val="en-US"/>
+        </w:rPr>
+        <w:drawing>
+          <wp:inline distT="0" distB="0" distL="0" distR="0" wp14:anchorId="4A4E1A51" wp14:editId="00A6BD46">
+            <wp:extent cx="4266533" cy="2583180"/>
+            <wp:effectExtent l="0" t="0" r="0" b="0"/>
+            <wp:docPr id="1027374267" name="Picture 1"/>
+            <wp:cNvGraphicFramePr>
+              <a:graphicFrameLocks xmlns:a="http://schemas.openxmlformats.org/drawingml/2006/main" noChangeAspect="1"/>
+            </wp:cNvGraphicFramePr>
+            <a:graphic xmlns:a="http://schemas.openxmlformats.org/drawingml/2006/main">
+              <a:graphicData uri="http://schemas.openxmlformats.org/drawingml/2006/picture">
+                <pic:pic xmlns:pic="http://schemas.openxmlformats.org/drawingml/2006/picture">
+                  <pic:nvPicPr>
+                    <pic:cNvPr id="1027374267" name=""/>
+                    <pic:cNvPicPr/>
+                  </pic:nvPicPr>
+                  <pic:blipFill>
+                    <a:blip r:embed="rId38"/>
+                    <a:stretch>
+                      <a:fillRect/>
+                    </a:stretch>
+                  </pic:blipFill>
+                  <pic:spPr>
+                    <a:xfrm>
+                      <a:off x="0" y="0"/>
+                      <a:ext cx="4286445" cy="2595236"/>
+                    </a:xfrm>
+                    <a:prstGeom prst="rect">
+                      <a:avLst/>
+                    </a:prstGeom>
+                  </pic:spPr>
+                </pic:pic>
+              </a:graphicData>
+            </a:graphic>
+          </wp:inline>
+        </w:drawing>
+      </w:r>
+    </w:p>
+    <w:p>
+      <w:pPr>
+        <w:ind w:firstLine="720"/>
+        <w:rPr>
+          <w:lang w:val="en-US"/>
+        </w:rPr>
+      </w:pPr>
+      <w:r>
+        <w:rPr>
+          <w:lang w:val="en-US"/>
+        </w:rPr>
+        <w:t>Untuk menambah data monitoring hadits akan memunculkan pop-up seperti pada Gambar 36.</w:t>
+      </w:r>
+    </w:p>
+    <w:p>
+      <w:pPr>
+        <w:ind w:firstLine="720"/>
+        <w:jc w:val="center"/>
+        <w:rPr>
+          <w:lang w:val="en-US"/>
+        </w:rPr>
+      </w:pPr>
+      <w:r>
+        <w:rPr>
+          <w:lang w:val="en-US"/>
+        </w:rPr>
+        <w:drawing>
+          <wp:inline distT="0" distB="0" distL="0" distR="0" wp14:anchorId="0E575FB9" wp14:editId="20B88A0A">
+            <wp:extent cx="4320206" cy="2308860"/>
+            <wp:effectExtent l="0" t="0" r="0" b="0"/>
+            <wp:docPr id="1571593149" name="Picture 1"/>
+            <wp:cNvGraphicFramePr>
+              <a:graphicFrameLocks xmlns:a="http://schemas.openxmlformats.org/drawingml/2006/main" noChangeAspect="1"/>
+            </wp:cNvGraphicFramePr>
+            <a:graphic xmlns:a="http://schemas.openxmlformats.org/drawingml/2006/main">
+              <a:graphicData uri="http://schemas.openxmlformats.org/drawingml/2006/picture">
+                <pic:pic xmlns:pic="http://schemas.openxmlformats.org/drawingml/2006/picture">
+                  <pic:nvPicPr>
+                    <pic:cNvPr id="1346225689" name=""/>
+                    <pic:cNvPicPr/>
+                  </pic:nvPicPr>
+                  <pic:blipFill>
+                    <a:blip r:embed="rId29"/>
+                    <a:stretch>
+                      <a:fillRect/>
+                    </a:stretch>
+                  </pic:blipFill>
+                  <pic:spPr>
+                    <a:xfrm>
+                      <a:off x="0" y="0"/>
+                      <a:ext cx="4345145" cy="2322188"/>
+                    </a:xfrm>
+                    <a:prstGeom prst="rect">
+                      <a:avLst/>
+                    </a:prstGeom>
+                  </pic:spPr>
+                </pic:pic>
+              </a:graphicData>
+            </a:graphic>
+          </wp:inline>
+        </w:drawing>
+      </w:r>
+    </w:p>
+    <w:p>
+      <w:pPr>
+        <w:ind w:firstLine="720"/>
+        <w:rPr>
+          <w:lang w:val="en-US"/>
+        </w:rPr>
+      </w:pPr>
+      <w:r>
+        <w:rPr>
+          <w:lang w:val="en-US"/>
+        </w:rPr>
+        <w:t>e. Monitoring Doa</w:t>
+      </w:r>
+    </w:p>
+    <w:p>
+      <w:pPr>
+        <w:ind w:firstLine="720"/>
+        <w:rPr>
+          <w:lang w:val="en-US"/>
+        </w:rPr>
+      </w:pPr>
+      <w:r>
+        <w:rPr>
+          <w:lang w:val="en-US"/>
+        </w:rPr>
+        <w:t>Pada fitur ini guru dapat menambah atau melihat monitoring doa. Tampilan dari data monitoring doa dapat dilihat pada Gambar 37.</w:t>
+      </w:r>
+    </w:p>
+    <w:p>
+      <w:pPr>
+        <w:ind w:firstLine="720"/>
+        <w:jc w:val="center"/>
+        <w:rPr>
+          <w:lang w:val="en-US"/>
+        </w:rPr>
+      </w:pPr>
+      <w:r>
+        <w:rPr>
+          <w:lang w:val="en-US"/>
+        </w:rPr>
+        <w:lastRenderedPageBreak/>
+        <w:drawing>
+          <wp:inline distT="0" distB="0" distL="0" distR="0" wp14:anchorId="20F377B6" wp14:editId="6BD7D271">
+            <wp:extent cx="4640580" cy="2809648"/>
+            <wp:effectExtent l="0" t="0" r="0" b="0"/>
+            <wp:docPr id="749239367" name="Picture 1"/>
+            <wp:cNvGraphicFramePr>
+              <a:graphicFrameLocks xmlns:a="http://schemas.openxmlformats.org/drawingml/2006/main" noChangeAspect="1"/>
+            </wp:cNvGraphicFramePr>
+            <a:graphic xmlns:a="http://schemas.openxmlformats.org/drawingml/2006/main">
+              <a:graphicData uri="http://schemas.openxmlformats.org/drawingml/2006/picture">
+                <pic:pic xmlns:pic="http://schemas.openxmlformats.org/drawingml/2006/picture">
+                  <pic:nvPicPr>
+                    <pic:cNvPr id="749239367" name=""/>
+                    <pic:cNvPicPr/>
+                  </pic:nvPicPr>
+                  <pic:blipFill>
+                    <a:blip r:embed="rId39"/>
+                    <a:stretch>
+                      <a:fillRect/>
+                    </a:stretch>
+                  </pic:blipFill>
+                  <pic:spPr>
+                    <a:xfrm>
+                      <a:off x="0" y="0"/>
+                      <a:ext cx="4662109" cy="2822683"/>
+                    </a:xfrm>
+                    <a:prstGeom prst="rect">
+                      <a:avLst/>
+                    </a:prstGeom>
+                  </pic:spPr>
+                </pic:pic>
+              </a:graphicData>
+            </a:graphic>
+          </wp:inline>
+        </w:drawing>
+      </w:r>
+    </w:p>
+    <w:p>
+      <w:pPr>
+        <w:ind w:firstLine="720"/>
+        <w:rPr>
+          <w:lang w:val="en-US"/>
+        </w:rPr>
+      </w:pPr>
+      <w:r>
+        <w:rPr>
+          <w:lang w:val="en-US"/>
+        </w:rPr>
+        <w:t>Untuk menambah data monitoring doa akan memunculkan pop-up seperti pada Gambar 38.</w:t>
+      </w:r>
+    </w:p>
+    <w:p>
+      <w:pPr>
+        <w:ind w:firstLine="720"/>
+        <w:jc w:val="center"/>
+        <w:rPr>
+          <w:lang w:val="en-US"/>
+        </w:rPr>
+      </w:pPr>
+      <w:r>
+        <w:rPr>
+          <w:lang w:val="en-US"/>
+        </w:rPr>
+        <w:drawing>
+          <wp:inline distT="0" distB="0" distL="0" distR="0" wp14:anchorId="4E7FFE71" wp14:editId="7365560B">
+            <wp:extent cx="4609665" cy="2453640"/>
+            <wp:effectExtent l="0" t="0" r="0" b="0"/>
+            <wp:docPr id="1136128262" name="Picture 1"/>
+            <wp:cNvGraphicFramePr>
+              <a:graphicFrameLocks xmlns:a="http://schemas.openxmlformats.org/drawingml/2006/main" noChangeAspect="1"/>
+            </wp:cNvGraphicFramePr>
+            <a:graphic xmlns:a="http://schemas.openxmlformats.org/drawingml/2006/main">
+              <a:graphicData uri="http://schemas.openxmlformats.org/drawingml/2006/picture">
+                <pic:pic xmlns:pic="http://schemas.openxmlformats.org/drawingml/2006/picture">
+                  <pic:nvPicPr>
+                    <pic:cNvPr id="1250133260" name=""/>
+                    <pic:cNvPicPr/>
+                  </pic:nvPicPr>
+                  <pic:blipFill>
+                    <a:blip r:embed="rId31"/>
+                    <a:stretch>
+                      <a:fillRect/>
+                    </a:stretch>
+                  </pic:blipFill>
+                  <pic:spPr>
+                    <a:xfrm>
+                      <a:off x="0" y="0"/>
+                      <a:ext cx="4671509" cy="2486558"/>
+                    </a:xfrm>
+                    <a:prstGeom prst="rect">
+                      <a:avLst/>
+                    </a:prstGeom>
+                  </pic:spPr>
+                </pic:pic>
+              </a:graphicData>
+            </a:graphic>
+          </wp:inline>
+        </w:drawing>
+      </w:r>
+    </w:p>
+    <w:p>
+      <w:pPr>
+        <w:ind w:firstLine="720"/>
+        <w:rPr>
+          <w:lang w:val="en-US"/>
+        </w:rPr>
+      </w:pPr>
+      <w:r>
+        <w:rPr>
+          <w:lang w:val="en-US"/>
+        </w:rPr>
+        <w:t>3. Monitoring Harian</w:t>
+      </w:r>
+    </w:p>
+    <w:p>
+      <w:pPr>
+        <w:ind w:firstLine="720"/>
+        <w:rPr>
+          <w:lang w:val="en-US"/>
+        </w:rPr>
+      </w:pPr>
+      <w:r>
+        <w:rPr>
+          <w:lang w:val="en-US"/>
+        </w:rPr>
+        <w:t>Pada bagian ini berfungsi untuk melihat dan memberikan nilai atau poin pada monitoring harian siswa. Fitur ini dapat dilihat pada Gambar 39.</w:t>
+      </w:r>
+    </w:p>
+    <w:p>
+      <w:pPr>
+        <w:ind w:firstLine="720"/>
+        <w:jc w:val="center"/>
+        <w:rPr>
+          <w:lang w:val="en-US"/>
+        </w:rPr>
+      </w:pPr>
+      <w:r>
+        <w:rPr>
+          <w:lang w:val="en-US"/>
+        </w:rPr>
+        <w:lastRenderedPageBreak/>
+        <w:drawing>
+          <wp:inline distT="0" distB="0" distL="0" distR="0" wp14:anchorId="054D4024" wp14:editId="782E4554">
+            <wp:extent cx="4655282" cy="2760922"/>
+            <wp:effectExtent l="0" t="0" r="0" b="0"/>
+            <wp:docPr id="2116957128" name="Picture 1"/>
+            <wp:cNvGraphicFramePr>
+              <a:graphicFrameLocks xmlns:a="http://schemas.openxmlformats.org/drawingml/2006/main" noChangeAspect="1"/>
+            </wp:cNvGraphicFramePr>
+            <a:graphic xmlns:a="http://schemas.openxmlformats.org/drawingml/2006/main">
+              <a:graphicData uri="http://schemas.openxmlformats.org/drawingml/2006/picture">
+                <pic:pic xmlns:pic="http://schemas.openxmlformats.org/drawingml/2006/picture">
+                  <pic:nvPicPr>
+                    <pic:cNvPr id="2116957128" name=""/>
+                    <pic:cNvPicPr/>
+                  </pic:nvPicPr>
+                  <pic:blipFill>
+                    <a:blip r:embed="rId40"/>
+                    <a:stretch>
+                      <a:fillRect/>
+                    </a:stretch>
+                  </pic:blipFill>
+                  <pic:spPr>
+                    <a:xfrm>
+                      <a:off x="0" y="0"/>
+                      <a:ext cx="4714446" cy="2796010"/>
+                    </a:xfrm>
+                    <a:prstGeom prst="rect">
+                      <a:avLst/>
+                    </a:prstGeom>
+                  </pic:spPr>
+                </pic:pic>
+              </a:graphicData>
+            </a:graphic>
+          </wp:inline>
+        </w:drawing>
+      </w:r>
+    </w:p>
+    <w:p>
+      <w:pPr>
+        <w:ind w:firstLine="720"/>
+        <w:rPr>
+          <w:lang w:val="en-US"/>
+        </w:rPr>
+      </w:pPr>
+      <w:r>
+        <w:rPr>
+          <w:lang w:val="en-US"/>
+        </w:rPr>
+        <w:t>Pada fitur ini guru dapat melihat tanggal dimana monitoring sudah terisi atau belum terisi. Fitur ini dapat dilihat pada Gambar 40.</w:t>
+      </w:r>
+    </w:p>
+    <w:p>
+      <w:pPr>
+        <w:ind w:firstLine="720"/>
+        <w:jc w:val="center"/>
+        <w:rPr>
+          <w:lang w:val="en-US"/>
+        </w:rPr>
+      </w:pPr>
+      <w:r>
+        <w:rPr>
+          <w:lang w:val="en-US"/>
+        </w:rPr>
+        <w:drawing>
+          <wp:inline distT="0" distB="0" distL="0" distR="0" wp14:anchorId="10A522D9" wp14:editId="257949EC">
+            <wp:extent cx="4695368" cy="2609870"/>
+            <wp:effectExtent l="0" t="0" r="0" b="0"/>
+            <wp:docPr id="787051880" name="Picture 1"/>
+            <wp:cNvGraphicFramePr>
+              <a:graphicFrameLocks xmlns:a="http://schemas.openxmlformats.org/drawingml/2006/main" noChangeAspect="1"/>
+            </wp:cNvGraphicFramePr>
+            <a:graphic xmlns:a="http://schemas.openxmlformats.org/drawingml/2006/main">
+              <a:graphicData uri="http://schemas.openxmlformats.org/drawingml/2006/picture">
+                <pic:pic xmlns:pic="http://schemas.openxmlformats.org/drawingml/2006/picture">
+                  <pic:nvPicPr>
+                    <pic:cNvPr id="787051880" name=""/>
+                    <pic:cNvPicPr/>
+                  </pic:nvPicPr>
+                  <pic:blipFill>
+                    <a:blip r:embed="rId41"/>
+                    <a:stretch>
+                      <a:fillRect/>
+                    </a:stretch>
+                  </pic:blipFill>
+                  <pic:spPr>
+                    <a:xfrm>
+                      <a:off x="0" y="0"/>
+                      <a:ext cx="4755770" cy="2643444"/>
+                    </a:xfrm>
+                    <a:prstGeom prst="rect">
+                      <a:avLst/>
+                    </a:prstGeom>
+                  </pic:spPr>
+                </pic:pic>
+              </a:graphicData>
+            </a:graphic>
+          </wp:inline>
+        </w:drawing>
+      </w:r>
+    </w:p>
+    <w:p>
+      <w:pPr>
+        <w:pStyle w:val="ListParagraph"/>
+        <w:numPr>
+          <w:ilvl w:val="0"/>
+          <w:numId w:val="17"/>
+        </w:numPr>
+        <w:rPr>
+          <w:highlight w:val="yellow"/>
+          <w:lang w:val="en-US"/>
+        </w:rPr>
+      </w:pPr>
+      <w:r>
+        <w:rPr>
+          <w:highlight w:val="yellow"/>
+          <w:lang w:val="en-US"/>
+        </w:rPr>
+        <w:t>Dashboard Orang Tua</w:t>
+      </w:r>
+    </w:p>
+    <w:p>
+      <w:pPr>
+        <w:ind w:firstLine="720"/>
+        <w:rPr>
+          <w:lang w:val="en-US"/>
+        </w:rPr>
+      </w:pPr>
+      <w:r>
+        <w:rPr>
+          <w:lang w:val="en-US"/>
+        </w:rPr>
+        <w:t>1. Sidebar</w:t>
+      </w:r>
+    </w:p>
+    <w:p>
+      <w:pPr>
+        <w:ind w:firstLine="720"/>
+        <w:rPr>
+          <w:lang w:val="en-US"/>
+        </w:rPr>
+      </w:pPr>
+      <w:r>
+        <w:rPr>
+          <w:lang w:val="en-US"/>
+        </w:rPr>
+        <w:t>Sidebar digunakan sebagai navigasi dari fitur-fitur yang ada. Pada Sidebar orang tua terdapat fitur Data Monitoring. Sidebar dari orang tua dapat dilihat pada Gambar 41.</w:t>
+      </w:r>
+    </w:p>
+    <w:p>
+      <w:pPr>
+        <w:ind w:firstLine="720"/>
+        <w:jc w:val="center"/>
+        <w:rPr>
+          <w:lang w:val="en-US"/>
+        </w:rPr>
+      </w:pPr>
+      <w:r>
+        <w:rPr>
+          <w:lang w:val="en-US"/>
+        </w:rPr>
+        <w:lastRenderedPageBreak/>
+        <w:drawing>
+          <wp:inline distT="0" distB="0" distL="0" distR="0" wp14:anchorId="0E0D0A8B" wp14:editId="0D9FB57D">
+            <wp:extent cx="2210193" cy="1889760"/>
+            <wp:effectExtent l="0" t="0" r="0" b="0"/>
+            <wp:docPr id="1436303892" name="Picture 1"/>
+            <wp:cNvGraphicFramePr>
+              <a:graphicFrameLocks xmlns:a="http://schemas.openxmlformats.org/drawingml/2006/main" noChangeAspect="1"/>
+            </wp:cNvGraphicFramePr>
+            <a:graphic xmlns:a="http://schemas.openxmlformats.org/drawingml/2006/main">
+              <a:graphicData uri="http://schemas.openxmlformats.org/drawingml/2006/picture">
+                <pic:pic xmlns:pic="http://schemas.openxmlformats.org/drawingml/2006/picture">
+                  <pic:nvPicPr>
+                    <pic:cNvPr id="1436303892" name=""/>
+                    <pic:cNvPicPr/>
+                  </pic:nvPicPr>
+                  <pic:blipFill rotWithShape="1">
+                    <a:blip r:embed="rId42"/>
+                    <a:srcRect b="16537"/>
+                    <a:stretch/>
+                  </pic:blipFill>
+                  <pic:spPr bwMode="auto">
+                    <a:xfrm>
+                      <a:off x="0" y="0"/>
+                      <a:ext cx="2303585" cy="1969612"/>
+                    </a:xfrm>
+                    <a:prstGeom prst="rect">
+                      <a:avLst/>
+                    </a:prstGeom>
+                    <a:ln>
+                      <a:noFill/>
+                    </a:ln>
+                    <a:extLst>
+                      <a:ext uri="{53640926-AAD7-44D8-BBD7-CCE9431645EC}">
+                        <a14:shadowObscured xmlns:a14="http://schemas.microsoft.com/office/drawing/2010/main"/>
+                      </a:ext>
+                    </a:extLst>
+                  </pic:spPr>
+                </pic:pic>
+              </a:graphicData>
+            </a:graphic>
+          </wp:inline>
+        </w:drawing>
+      </w:r>
+    </w:p>
+    <w:p>
+      <w:pPr>
+        <w:ind w:firstLine="720"/>
+        <w:rPr>
+          <w:lang w:val="en-US"/>
+        </w:rPr>
+      </w:pPr>
+      <w:r>
+        <w:rPr>
+          <w:lang w:val="en-US"/>
+        </w:rPr>
+        <w:t>2. Monitoring Keagamaan</w:t>
+      </w:r>
+    </w:p>
+    <w:p>
+      <w:pPr>
+        <w:ind w:firstLine="720"/>
+        <w:rPr>
+          <w:lang w:val="en-US"/>
+        </w:rPr>
+      </w:pPr>
+      <w:r>
+        <w:rPr>
+          <w:lang w:val="en-US"/>
+        </w:rPr>
+        <w:t>a. Monitoring Tahsin</w:t>
+      </w:r>
+    </w:p>
+    <w:p>
+      <w:pPr>
+        <w:ind w:firstLine="720"/>
+        <w:rPr>
+          <w:lang w:val="en-US"/>
+        </w:rPr>
+      </w:pPr>
+      <w:r>
+        <w:rPr>
+          <w:lang w:val="en-US"/>
+        </w:rPr>
+        <w:t>Pada fitur ini orang tua dapat melihat monitoring tahsin siswa. Tampilan dari data monitoring tahsin dapat dilihat pada Gambar 42.</w:t>
+      </w:r>
+    </w:p>
+    <w:p>
+      <w:pPr>
+        <w:ind w:firstLine="720"/>
+        <w:jc w:val="center"/>
+        <w:rPr>
+          <w:lang w:val="en-US"/>
+        </w:rPr>
+      </w:pPr>
+      <w:r>
+        <w:rPr>
+          <w:lang w:val="en-US"/>
+        </w:rPr>
+        <w:drawing>
+          <wp:inline distT="0" distB="0" distL="0" distR="0" wp14:anchorId="0E794D99" wp14:editId="6A742838">
+            <wp:extent cx="4981125" cy="2712720"/>
+            <wp:effectExtent l="0" t="0" r="0" b="0"/>
+            <wp:docPr id="1420671173" name="Picture 1"/>
+            <wp:cNvGraphicFramePr>
+              <a:graphicFrameLocks xmlns:a="http://schemas.openxmlformats.org/drawingml/2006/main" noChangeAspect="1"/>
+            </wp:cNvGraphicFramePr>
+            <a:graphic xmlns:a="http://schemas.openxmlformats.org/drawingml/2006/main">
+              <a:graphicData uri="http://schemas.openxmlformats.org/drawingml/2006/picture">
+                <pic:pic xmlns:pic="http://schemas.openxmlformats.org/drawingml/2006/picture">
+                  <pic:nvPicPr>
+                    <pic:cNvPr id="1420671173" name=""/>
+                    <pic:cNvPicPr/>
+                  </pic:nvPicPr>
+                  <pic:blipFill>
+                    <a:blip r:embed="rId43"/>
+                    <a:stretch>
+                      <a:fillRect/>
+                    </a:stretch>
+                  </pic:blipFill>
+                  <pic:spPr>
+                    <a:xfrm>
+                      <a:off x="0" y="0"/>
+                      <a:ext cx="5060819" cy="2756121"/>
+                    </a:xfrm>
+                    <a:prstGeom prst="rect">
+                      <a:avLst/>
+                    </a:prstGeom>
+                  </pic:spPr>
+                </pic:pic>
+              </a:graphicData>
+            </a:graphic>
+          </wp:inline>
+        </w:drawing>
+      </w:r>
+    </w:p>
+    <w:p>
+      <w:pPr>
+        <w:ind w:firstLine="720"/>
+        <w:rPr>
+          <w:lang w:val="en-US"/>
+        </w:rPr>
+      </w:pPr>
+      <w:r>
+        <w:rPr>
+          <w:lang w:val="en-US"/>
+        </w:rPr>
+        <w:t>b. Monitoring Tahfidz</w:t>
+      </w:r>
+    </w:p>
+    <w:p>
+      <w:pPr>
+        <w:ind w:firstLine="720"/>
+        <w:rPr>
+          <w:lang w:val="en-US"/>
+        </w:rPr>
+      </w:pPr>
+      <w:r>
+        <w:rPr>
+          <w:lang w:val="en-US"/>
+        </w:rPr>
+        <w:t>Pada fitur ini orang tua dapat melihat monitoring tahsin siswa. Tampilan dari data monitoring tahsin dapat dilihat pada Gambar 43.</w:t>
+      </w:r>
+    </w:p>
+    <w:p>
+      <w:pPr>
+        <w:ind w:firstLine="720"/>
+        <w:jc w:val="center"/>
+        <w:rPr>
+          <w:lang w:val="en-US"/>
+        </w:rPr>
+      </w:pPr>
+      <w:r>
+        <w:rPr>
+          <w:lang w:val="en-US"/>
+        </w:rPr>
+        <w:lastRenderedPageBreak/>
+        <w:drawing>
+          <wp:inline distT="0" distB="0" distL="0" distR="0" wp14:anchorId="210DEB54" wp14:editId="1C869242">
+            <wp:extent cx="4450080" cy="2531198"/>
+            <wp:effectExtent l="0" t="0" r="0" b="0"/>
+            <wp:docPr id="1807477293" name="Picture 1"/>
+            <wp:cNvGraphicFramePr>
+              <a:graphicFrameLocks xmlns:a="http://schemas.openxmlformats.org/drawingml/2006/main" noChangeAspect="1"/>
+            </wp:cNvGraphicFramePr>
+            <a:graphic xmlns:a="http://schemas.openxmlformats.org/drawingml/2006/main">
+              <a:graphicData uri="http://schemas.openxmlformats.org/drawingml/2006/picture">
+                <pic:pic xmlns:pic="http://schemas.openxmlformats.org/drawingml/2006/picture">
+                  <pic:nvPicPr>
+                    <pic:cNvPr id="1807477293" name=""/>
+                    <pic:cNvPicPr/>
+                  </pic:nvPicPr>
+                  <pic:blipFill>
+                    <a:blip r:embed="rId44"/>
+                    <a:stretch>
+                      <a:fillRect/>
+                    </a:stretch>
+                  </pic:blipFill>
+                  <pic:spPr>
+                    <a:xfrm>
+                      <a:off x="0" y="0"/>
+                      <a:ext cx="4513641" cy="2567351"/>
+                    </a:xfrm>
+                    <a:prstGeom prst="rect">
+                      <a:avLst/>
+                    </a:prstGeom>
+                  </pic:spPr>
+                </pic:pic>
+              </a:graphicData>
+            </a:graphic>
+          </wp:inline>
+        </w:drawing>
+      </w:r>
+    </w:p>
+    <w:p>
+      <w:pPr>
+        <w:ind w:firstLine="720"/>
+        <w:rPr>
+          <w:lang w:val="en-US"/>
+        </w:rPr>
+      </w:pPr>
+      <w:r>
+        <w:rPr>
+          <w:lang w:val="en-US"/>
+        </w:rPr>
+        <w:t>c. Monitoring Mahfudhot</w:t>
+      </w:r>
+    </w:p>
+    <w:p>
+      <w:pPr>
+        <w:ind w:firstLine="720"/>
+        <w:rPr>
+          <w:lang w:val="en-US"/>
+        </w:rPr>
+      </w:pPr>
+      <w:r>
+        <w:rPr>
+          <w:lang w:val="en-US"/>
+        </w:rPr>
+        <w:t>Pada fitur ini orang tua dapat melihat monitoring mahfudhot siswa. Tampilan dari data monitoring mahfudhot dapat dilihat pada Gambar 44.</w:t>
+      </w:r>
+    </w:p>
+    <w:p>
+      <w:pPr>
+        <w:ind w:firstLine="720"/>
+        <w:jc w:val="center"/>
+        <w:rPr>
+          <w:lang w:val="en-US"/>
+        </w:rPr>
+      </w:pPr>
+      <w:r>
+        <w:rPr>
+          <w:lang w:val="en-US"/>
+        </w:rPr>
+        <w:drawing>
+          <wp:inline distT="0" distB="0" distL="0" distR="0" wp14:anchorId="44EC9B34" wp14:editId="6AFF99DF">
+            <wp:extent cx="4659427" cy="2514600"/>
+            <wp:effectExtent l="0" t="0" r="0" b="0"/>
+            <wp:docPr id="832972366" name="Picture 1"/>
+            <wp:cNvGraphicFramePr>
+              <a:graphicFrameLocks xmlns:a="http://schemas.openxmlformats.org/drawingml/2006/main" noChangeAspect="1"/>
+            </wp:cNvGraphicFramePr>
+            <a:graphic xmlns:a="http://schemas.openxmlformats.org/drawingml/2006/main">
+              <a:graphicData uri="http://schemas.openxmlformats.org/drawingml/2006/picture">
+                <pic:pic xmlns:pic="http://schemas.openxmlformats.org/drawingml/2006/picture">
+                  <pic:nvPicPr>
+                    <pic:cNvPr id="832972366" name=""/>
+                    <pic:cNvPicPr/>
+                  </pic:nvPicPr>
+                  <pic:blipFill>
+                    <a:blip r:embed="rId45"/>
+                    <a:stretch>
+                      <a:fillRect/>
+                    </a:stretch>
+                  </pic:blipFill>
+                  <pic:spPr>
+                    <a:xfrm>
+                      <a:off x="0" y="0"/>
+                      <a:ext cx="4705931" cy="2539697"/>
+                    </a:xfrm>
+                    <a:prstGeom prst="rect">
+                      <a:avLst/>
+                    </a:prstGeom>
+                  </pic:spPr>
+                </pic:pic>
+              </a:graphicData>
+            </a:graphic>
+          </wp:inline>
+        </w:drawing>
+      </w:r>
+    </w:p>
+    <w:p>
+      <w:pPr>
+        <w:ind w:firstLine="720"/>
+        <w:rPr>
+          <w:lang w:val="en-US"/>
+        </w:rPr>
+      </w:pPr>
+      <w:r>
+        <w:rPr>
+          <w:lang w:val="en-US"/>
+        </w:rPr>
+        <w:t>d. Monitoring Hadits</w:t>
+      </w:r>
+    </w:p>
+    <w:p>
+      <w:pPr>
+        <w:ind w:firstLine="720"/>
+        <w:rPr>
+          <w:lang w:val="en-US"/>
+        </w:rPr>
+      </w:pPr>
+      <w:r>
+        <w:rPr>
+          <w:lang w:val="en-US"/>
+        </w:rPr>
+        <w:t>Pada fitur ini orang tua dapat melihat monitoring hadits siswa. Tampilan dari data monitoring hadits dapat dilihat pada Gambar 45.</w:t>
+      </w:r>
+    </w:p>
+    <w:p>
+      <w:pPr>
+        <w:ind w:firstLine="720"/>
+        <w:jc w:val="center"/>
+        <w:rPr>
+          <w:lang w:val="en-US"/>
+        </w:rPr>
+      </w:pPr>
+      <w:r>
+        <w:rPr>
+          <w:lang w:val="en-US"/>
+        </w:rPr>
+        <w:lastRenderedPageBreak/>
+        <w:drawing>
+          <wp:inline distT="0" distB="0" distL="0" distR="0" wp14:anchorId="71B9AFAC" wp14:editId="485F56BC">
+            <wp:extent cx="4274029" cy="2286000"/>
+            <wp:effectExtent l="0" t="0" r="0" b="0"/>
+            <wp:docPr id="574608456" name="Picture 1"/>
+            <wp:cNvGraphicFramePr>
+              <a:graphicFrameLocks xmlns:a="http://schemas.openxmlformats.org/drawingml/2006/main" noChangeAspect="1"/>
+            </wp:cNvGraphicFramePr>
+            <a:graphic xmlns:a="http://schemas.openxmlformats.org/drawingml/2006/main">
+              <a:graphicData uri="http://schemas.openxmlformats.org/drawingml/2006/picture">
+                <pic:pic xmlns:pic="http://schemas.openxmlformats.org/drawingml/2006/picture">
+                  <pic:nvPicPr>
+                    <pic:cNvPr id="574608456" name=""/>
+                    <pic:cNvPicPr/>
+                  </pic:nvPicPr>
+                  <pic:blipFill>
+                    <a:blip r:embed="rId46"/>
+                    <a:stretch>
+                      <a:fillRect/>
+                    </a:stretch>
+                  </pic:blipFill>
+                  <pic:spPr>
+                    <a:xfrm>
+                      <a:off x="0" y="0"/>
+                      <a:ext cx="4335852" cy="2319067"/>
+                    </a:xfrm>
+                    <a:prstGeom prst="rect">
+                      <a:avLst/>
+                    </a:prstGeom>
+                  </pic:spPr>
+                </pic:pic>
+              </a:graphicData>
+            </a:graphic>
+          </wp:inline>
+        </w:drawing>
+      </w:r>
+    </w:p>
+    <w:p>
+      <w:pPr>
+        <w:ind w:firstLine="720"/>
+        <w:rPr>
+          <w:lang w:val="en-US"/>
+        </w:rPr>
+      </w:pPr>
+      <w:r>
+        <w:rPr>
+          <w:lang w:val="en-US"/>
+        </w:rPr>
+        <w:t>e. Monitoring Doa</w:t>
+      </w:r>
+    </w:p>
+    <w:p>
+      <w:pPr>
+        <w:ind w:firstLine="720"/>
+        <w:rPr>
+          <w:lang w:val="en-US"/>
+        </w:rPr>
+      </w:pPr>
+      <w:r>
+        <w:rPr>
+          <w:lang w:val="en-US"/>
+        </w:rPr>
+        <w:t>Pada fitur ini orang tua dapat melihat monitoring doa siswa. Tampilan dari data monitoring doa dapat dilihat pada Gambar 46.</w:t>
+      </w:r>
+    </w:p>
+    <w:p>
+      <w:pPr>
+        <w:ind w:firstLine="720"/>
+        <w:jc w:val="center"/>
+        <w:rPr>
+          <w:lang w:val="en-US"/>
+        </w:rPr>
+      </w:pPr>
+      <w:r>
+        <w:rPr>
+          <w:lang w:val="en-US"/>
+        </w:rPr>
+        <w:drawing>
+          <wp:inline distT="0" distB="0" distL="0" distR="0" wp14:anchorId="2C95BB90" wp14:editId="245F3EBA">
+            <wp:extent cx="4363976" cy="2360305"/>
+            <wp:effectExtent l="0" t="0" r="0" b="0"/>
+            <wp:docPr id="177920664" name="Picture 1"/>
+            <wp:cNvGraphicFramePr>
+              <a:graphicFrameLocks xmlns:a="http://schemas.openxmlformats.org/drawingml/2006/main" noChangeAspect="1"/>
+            </wp:cNvGraphicFramePr>
+            <a:graphic xmlns:a="http://schemas.openxmlformats.org/drawingml/2006/main">
+              <a:graphicData uri="http://schemas.openxmlformats.org/drawingml/2006/picture">
+                <pic:pic xmlns:pic="http://schemas.openxmlformats.org/drawingml/2006/picture">
+                  <pic:nvPicPr>
+                    <pic:cNvPr id="177920664" name=""/>
+                    <pic:cNvPicPr/>
+                  </pic:nvPicPr>
+                  <pic:blipFill>
+                    <a:blip r:embed="rId47"/>
+                    <a:stretch>
+                      <a:fillRect/>
+                    </a:stretch>
+                  </pic:blipFill>
+                  <pic:spPr>
+                    <a:xfrm>
+                      <a:off x="0" y="0"/>
+                      <a:ext cx="4431226" cy="2396678"/>
+                    </a:xfrm>
+                    <a:prstGeom prst="rect">
+                      <a:avLst/>
+                    </a:prstGeom>
+                  </pic:spPr>
+                </pic:pic>
+              </a:graphicData>
+            </a:graphic>
+          </wp:inline>
+        </w:drawing>
+      </w:r>
+    </w:p>
+    <w:p>
+      <w:pPr>
+        <w:ind w:firstLine="720"/>
+        <w:rPr>
+          <w:lang w:val="en-US"/>
+        </w:rPr>
+      </w:pPr>
+      <w:r>
+        <w:rPr>
+          <w:lang w:val="en-US"/>
+        </w:rPr>
+        <w:t>3. Monitoring Harian</w:t>
+      </w:r>
+    </w:p>
+    <w:p>
+      <w:pPr>
+        <w:ind w:firstLine="720"/>
+        <w:rPr>
+          <w:lang w:val="en-US"/>
+        </w:rPr>
+      </w:pPr>
+      <w:r>
+        <w:rPr>
+          <w:lang w:val="en-US"/>
+        </w:rPr>
+        <w:t>Pada bagian ini berfungsi untuk mengisi monitoring harian siswa sesuai dengan pertanyaan yang disajikan. Terdapat 2 jenis pertanyaan yaitu pertanyaan isian dan pertanyaan opsional. Ketika jawaban telah disimpan, maka jawaban akan terkirim ke guru maupun admin. Fitur ini dapat dilihat pada Gambar 47.</w:t>
+      </w:r>
+    </w:p>
+    <w:p>
+      <w:pPr>
+        <w:ind w:firstLine="720"/>
+        <w:jc w:val="center"/>
+        <w:rPr>
+          <w:lang w:val="en-US"/>
+        </w:rPr>
+      </w:pPr>
+      <w:r>
+        <w:rPr>
+          <w:lang w:val="en-US"/>
+        </w:rPr>
+        <w:lastRenderedPageBreak/>
+        <w:drawing>
+          <wp:inline distT="0" distB="0" distL="0" distR="0" wp14:anchorId="2425B73D" wp14:editId="40C2276D">
+            <wp:extent cx="4723041" cy="2689860"/>
+            <wp:effectExtent l="0" t="0" r="0" b="0"/>
+            <wp:docPr id="2044479605" name="Picture 1"/>
+            <wp:cNvGraphicFramePr>
+              <a:graphicFrameLocks xmlns:a="http://schemas.openxmlformats.org/drawingml/2006/main" noChangeAspect="1"/>
+            </wp:cNvGraphicFramePr>
+            <a:graphic xmlns:a="http://schemas.openxmlformats.org/drawingml/2006/main">
+              <a:graphicData uri="http://schemas.openxmlformats.org/drawingml/2006/picture">
+                <pic:pic xmlns:pic="http://schemas.openxmlformats.org/drawingml/2006/picture">
+                  <pic:nvPicPr>
+                    <pic:cNvPr id="2044479605" name=""/>
+                    <pic:cNvPicPr/>
+                  </pic:nvPicPr>
+                  <pic:blipFill>
+                    <a:blip r:embed="rId48"/>
+                    <a:stretch>
+                      <a:fillRect/>
+                    </a:stretch>
+                  </pic:blipFill>
+                  <pic:spPr>
+                    <a:xfrm>
+                      <a:off x="0" y="0"/>
+                      <a:ext cx="4751661" cy="2706160"/>
+                    </a:xfrm>
+                    <a:prstGeom prst="rect">
+                      <a:avLst/>
+                    </a:prstGeom>
+                  </pic:spPr>
+                </pic:pic>
+              </a:graphicData>
+            </a:graphic>
+          </wp:inline>
+        </w:drawing>
+      </w:r>
+    </w:p>
+    <w:p>
+      <w:pPr>
+        <w:ind w:firstLine="720"/>
+        <w:rPr>
+          <w:lang w:val="en-US"/>
+        </w:rPr>
+      </w:pPr>
+      <w:r>
+        <w:rPr>
+          <w:lang w:val="en-US"/>
+        </w:rPr>
+        <w:t>Pada fitur ini orang tua dapat melihat tanggal dimana monitoring sudah terisi atau belum terisi. Fitur ini dapat dilihat pada Gambar 48.</w:t>
+      </w:r>
+    </w:p>
+    <w:p>
+      <w:pPr>
+        <w:ind w:firstLine="720"/>
+        <w:jc w:val="center"/>
+        <w:rPr>
+          <w:lang w:val="en-US"/>
+        </w:rPr>
+      </w:pPr>
+      <w:r>
+        <w:rPr>
+          <w:lang w:val="en-US"/>
+        </w:rPr>
+        <w:drawing>
+          <wp:inline distT="0" distB="0" distL="0" distR="0" wp14:anchorId="7664DE77" wp14:editId="15D190F9">
+            <wp:extent cx="4837922" cy="2590800"/>
+            <wp:effectExtent l="0" t="0" r="0" b="0"/>
+            <wp:docPr id="1857139880" name="Picture 1"/>
+            <wp:cNvGraphicFramePr>
+              <a:graphicFrameLocks xmlns:a="http://schemas.openxmlformats.org/drawingml/2006/main" noChangeAspect="1"/>
+            </wp:cNvGraphicFramePr>
+            <a:graphic xmlns:a="http://schemas.openxmlformats.org/drawingml/2006/main">
+              <a:graphicData uri="http://schemas.openxmlformats.org/drawingml/2006/picture">
+                <pic:pic xmlns:pic="http://schemas.openxmlformats.org/drawingml/2006/picture">
+                  <pic:nvPicPr>
+                    <pic:cNvPr id="1857139880" name=""/>
+                    <pic:cNvPicPr/>
+                  </pic:nvPicPr>
+                  <pic:blipFill>
+                    <a:blip r:embed="rId49"/>
+                    <a:stretch>
+                      <a:fillRect/>
+                    </a:stretch>
+                  </pic:blipFill>
+                  <pic:spPr>
+                    <a:xfrm>
+                      <a:off x="0" y="0"/>
+                      <a:ext cx="4880579" cy="2613644"/>
+                    </a:xfrm>
+                    <a:prstGeom prst="rect">
+                      <a:avLst/>
+                    </a:prstGeom>
+                  </pic:spPr>
+                </pic:pic>
+              </a:graphicData>
+            </a:graphic>
+          </wp:inline>
+        </w:drawing>
+      </w:r>
+    </w:p>
+    <w:p>
+      <w:pPr>
         <w:pStyle w:val="Heading3"/>
       </w:pPr>
       <w:r>
@@ -2515,7 +5338,6 @@
         </w:numPr>
       </w:pPr>
       <w:r>
-        <w:lastRenderedPageBreak/>
         <w:t>Dapat digunakan pada </w:t>
       </w:r>
       <w:r>
@@ -2537,6 +5359,7 @@
         </w:numPr>
       </w:pPr>
       <w:r>
+        <w:lastRenderedPageBreak/>
         <w:t>Terbukti valid dalam menentukan apakah sistem sudah dapat digunakan dengan baik</w:t>
       </w:r>
     </w:p>
@@ -2829,7 +5652,7 @@
           <w:numId w:val="16"/>
         </w:numPr>
       </w:pPr>
-      <w:hyperlink r:id="rId18" w:history="1">
+      <w:hyperlink r:id="rId50" w:history="1">
         <w:r>
           <w:rPr>
             <w:rStyle w:val="Hyperlink"/>
@@ -2845,7 +5668,7 @@
           <w:numId w:val="16"/>
         </w:numPr>
       </w:pPr>
-      <w:hyperlink r:id="rId19" w:history="1">
+      <w:hyperlink r:id="rId51" w:history="1">
         <w:r>
           <w:rPr>
             <w:rStyle w:val="Hyperlink"/>
@@ -3621,6 +6444,119 @@
     </w:lvl>
   </w:abstractNum>
   <w:abstractNum w:abstractNumId="5" w15:restartNumberingAfterBreak="0">
+    <w:nsid w:val="280E4F36"/>
+    <w:multiLevelType w:val="hybridMultilevel"/>
+    <w:tmpl w:val="B4409F82"/>
+    <w:lvl w:ilvl="0" w:tplc="EB68B04A">
+      <w:start w:val="3"/>
+      <w:numFmt w:val="bullet"/>
+      <w:lvlText w:val="-"/>
+      <w:lvlJc w:val="left"/>
+      <w:pPr>
+        <w:ind w:left="720" w:hanging="360"/>
+      </w:pPr>
+      <w:rPr>
+        <w:rFonts w:ascii="Times New Roman" w:eastAsiaTheme="minorHAnsi" w:hAnsi="Times New Roman" w:cs="Times New Roman" w:hint="default"/>
+      </w:rPr>
+    </w:lvl>
+    <w:lvl w:ilvl="1" w:tplc="38090003" w:tentative="1">
+      <w:start w:val="1"/>
+      <w:numFmt w:val="bullet"/>
+      <w:lvlText w:val="o"/>
+      <w:lvlJc w:val="left"/>
+      <w:pPr>
+        <w:ind w:left="1440" w:hanging="360"/>
+      </w:pPr>
+      <w:rPr>
+        <w:rFonts w:ascii="Courier New" w:hAnsi="Courier New" w:cs="Courier New" w:hint="default"/>
+      </w:rPr>
+    </w:lvl>
+    <w:lvl w:ilvl="2" w:tplc="38090005" w:tentative="1">
+      <w:start w:val="1"/>
+      <w:numFmt w:val="bullet"/>
+      <w:lvlText w:val=""/>
+      <w:lvlJc w:val="left"/>
+      <w:pPr>
+        <w:ind w:left="2160" w:hanging="360"/>
+      </w:pPr>
+      <w:rPr>
+        <w:rFonts w:ascii="Wingdings" w:hAnsi="Wingdings" w:hint="default"/>
+      </w:rPr>
+    </w:lvl>
+    <w:lvl w:ilvl="3" w:tplc="38090001" w:tentative="1">
+      <w:start w:val="1"/>
+      <w:numFmt w:val="bullet"/>
+      <w:lvlText w:val=""/>
+      <w:lvlJc w:val="left"/>
+      <w:pPr>
+        <w:ind w:left="2880" w:hanging="360"/>
+      </w:pPr>
+      <w:rPr>
+        <w:rFonts w:ascii="Symbol" w:hAnsi="Symbol" w:hint="default"/>
+      </w:rPr>
+    </w:lvl>
+    <w:lvl w:ilvl="4" w:tplc="38090003" w:tentative="1">
+      <w:start w:val="1"/>
+      <w:numFmt w:val="bullet"/>
+      <w:lvlText w:val="o"/>
+      <w:lvlJc w:val="left"/>
+      <w:pPr>
+        <w:ind w:left="3600" w:hanging="360"/>
+      </w:pPr>
+      <w:rPr>
+        <w:rFonts w:ascii="Courier New" w:hAnsi="Courier New" w:cs="Courier New" w:hint="default"/>
+      </w:rPr>
+    </w:lvl>
+    <w:lvl w:ilvl="5" w:tplc="38090005" w:tentative="1">
+      <w:start w:val="1"/>
+      <w:numFmt w:val="bullet"/>
+      <w:lvlText w:val=""/>
+      <w:lvlJc w:val="left"/>
+      <w:pPr>
+        <w:ind w:left="4320" w:hanging="360"/>
+      </w:pPr>
+      <w:rPr>
+        <w:rFonts w:ascii="Wingdings" w:hAnsi="Wingdings" w:hint="default"/>
+      </w:rPr>
+    </w:lvl>
+    <w:lvl w:ilvl="6" w:tplc="38090001" w:tentative="1">
+      <w:start w:val="1"/>
+      <w:numFmt w:val="bullet"/>
+      <w:lvlText w:val=""/>
+      <w:lvlJc w:val="left"/>
+      <w:pPr>
+        <w:ind w:left="5040" w:hanging="360"/>
+      </w:pPr>
+      <w:rPr>
+        <w:rFonts w:ascii="Symbol" w:hAnsi="Symbol" w:hint="default"/>
+      </w:rPr>
+    </w:lvl>
+    <w:lvl w:ilvl="7" w:tplc="38090003" w:tentative="1">
+      <w:start w:val="1"/>
+      <w:numFmt w:val="bullet"/>
+      <w:lvlText w:val="o"/>
+      <w:lvlJc w:val="left"/>
+      <w:pPr>
+        <w:ind w:left="5760" w:hanging="360"/>
+      </w:pPr>
+      <w:rPr>
+        <w:rFonts w:ascii="Courier New" w:hAnsi="Courier New" w:cs="Courier New" w:hint="default"/>
+      </w:rPr>
+    </w:lvl>
+    <w:lvl w:ilvl="8" w:tplc="38090005" w:tentative="1">
+      <w:start w:val="1"/>
+      <w:numFmt w:val="bullet"/>
+      <w:lvlText w:val=""/>
+      <w:lvlJc w:val="left"/>
+      <w:pPr>
+        <w:ind w:left="6480" w:hanging="360"/>
+      </w:pPr>
+      <w:rPr>
+        <w:rFonts w:ascii="Wingdings" w:hAnsi="Wingdings" w:hint="default"/>
+      </w:rPr>
+    </w:lvl>
+  </w:abstractNum>
+  <w:abstractNum w:abstractNumId="6" w15:restartNumberingAfterBreak="0">
     <w:nsid w:val="316B1DBB"/>
     <w:multiLevelType w:val="hybridMultilevel"/>
     <w:tmpl w:val="8EC0D690"/>
@@ -3709,7 +6645,7 @@
       </w:pPr>
     </w:lvl>
   </w:abstractNum>
-  <w:abstractNum w:abstractNumId="6" w15:restartNumberingAfterBreak="0">
+  <w:abstractNum w:abstractNumId="7" w15:restartNumberingAfterBreak="0">
     <w:nsid w:val="35EE180E"/>
     <w:multiLevelType w:val="hybridMultilevel"/>
     <w:tmpl w:val="99500034"/>
@@ -3798,7 +6734,7 @@
       </w:pPr>
     </w:lvl>
   </w:abstractNum>
-  <w:abstractNum w:abstractNumId="7" w15:restartNumberingAfterBreak="0">
+  <w:abstractNum w:abstractNumId="8" w15:restartNumberingAfterBreak="0">
     <w:nsid w:val="36134278"/>
     <w:multiLevelType w:val="hybridMultilevel"/>
     <w:tmpl w:val="480EACAE"/>
@@ -3887,7 +6823,7 @@
       </w:pPr>
     </w:lvl>
   </w:abstractNum>
-  <w:abstractNum w:abstractNumId="8" w15:restartNumberingAfterBreak="0">
+  <w:abstractNum w:abstractNumId="9" w15:restartNumberingAfterBreak="0">
     <w:nsid w:val="36B4660A"/>
     <w:multiLevelType w:val="hybridMultilevel"/>
     <w:tmpl w:val="9FCA9706"/>
@@ -3976,7 +6912,7 @@
       </w:pPr>
     </w:lvl>
   </w:abstractNum>
-  <w:abstractNum w:abstractNumId="9" w15:restartNumberingAfterBreak="0">
+  <w:abstractNum w:abstractNumId="10" w15:restartNumberingAfterBreak="0">
     <w:nsid w:val="39011ADC"/>
     <w:multiLevelType w:val="multilevel"/>
     <w:tmpl w:val="299221BE"/>
@@ -4125,7 +7061,7 @@
       </w:rPr>
     </w:lvl>
   </w:abstractNum>
-  <w:abstractNum w:abstractNumId="10" w15:restartNumberingAfterBreak="0">
+  <w:abstractNum w:abstractNumId="11" w15:restartNumberingAfterBreak="0">
     <w:nsid w:val="46DC3413"/>
     <w:multiLevelType w:val="multilevel"/>
     <w:tmpl w:val="10108712"/>
@@ -4274,7 +7210,7 @@
       </w:rPr>
     </w:lvl>
   </w:abstractNum>
-  <w:abstractNum w:abstractNumId="11" w15:restartNumberingAfterBreak="0">
+  <w:abstractNum w:abstractNumId="12" w15:restartNumberingAfterBreak="0">
     <w:nsid w:val="49114DA0"/>
     <w:multiLevelType w:val="hybridMultilevel"/>
     <w:tmpl w:val="B6AC5E1C"/>
@@ -4363,7 +7299,7 @@
       </w:pPr>
     </w:lvl>
   </w:abstractNum>
-  <w:abstractNum w:abstractNumId="12" w15:restartNumberingAfterBreak="0">
+  <w:abstractNum w:abstractNumId="13" w15:restartNumberingAfterBreak="0">
     <w:nsid w:val="4D3E7F8A"/>
     <w:multiLevelType w:val="hybridMultilevel"/>
     <w:tmpl w:val="8EC0D690"/>
@@ -4452,7 +7388,7 @@
       </w:pPr>
     </w:lvl>
   </w:abstractNum>
-  <w:abstractNum w:abstractNumId="13" w15:restartNumberingAfterBreak="0">
+  <w:abstractNum w:abstractNumId="14" w15:restartNumberingAfterBreak="0">
     <w:nsid w:val="61913EBA"/>
     <w:multiLevelType w:val="hybridMultilevel"/>
     <w:tmpl w:val="6F545B14"/>
@@ -4565,7 +7501,7 @@
       </w:rPr>
     </w:lvl>
   </w:abstractNum>
-  <w:abstractNum w:abstractNumId="14" w15:restartNumberingAfterBreak="0">
+  <w:abstractNum w:abstractNumId="15" w15:restartNumberingAfterBreak="0">
     <w:nsid w:val="66DA0F20"/>
     <w:multiLevelType w:val="multilevel"/>
     <w:tmpl w:val="3809001F"/>
@@ -4685,31 +7621,31 @@
     </w:lvlOverride>
   </w:num>
   <w:num w:numId="3" w16cid:durableId="1256940674">
-    <w:abstractNumId w:val="11"/>
+    <w:abstractNumId w:val="12"/>
   </w:num>
   <w:num w:numId="4" w16cid:durableId="2109618334">
-    <w:abstractNumId w:val="12"/>
+    <w:abstractNumId w:val="13"/>
   </w:num>
   <w:num w:numId="5" w16cid:durableId="995958231">
-    <w:abstractNumId w:val="5"/>
+    <w:abstractNumId w:val="6"/>
   </w:num>
   <w:num w:numId="6" w16cid:durableId="1213931291">
     <w:abstractNumId w:val="4"/>
   </w:num>
   <w:num w:numId="7" w16cid:durableId="1842622031">
-    <w:abstractNumId w:val="6"/>
+    <w:abstractNumId w:val="7"/>
   </w:num>
   <w:num w:numId="8" w16cid:durableId="367920698">
-    <w:abstractNumId w:val="7"/>
+    <w:abstractNumId w:val="8"/>
   </w:num>
   <w:num w:numId="9" w16cid:durableId="1810200332">
+    <w:abstractNumId w:val="15"/>
+  </w:num>
+  <w:num w:numId="10" w16cid:durableId="968246755">
     <w:abstractNumId w:val="14"/>
   </w:num>
-  <w:num w:numId="10" w16cid:durableId="968246755">
-    <w:abstractNumId w:val="13"/>
-  </w:num>
   <w:num w:numId="11" w16cid:durableId="1495563915">
-    <w:abstractNumId w:val="8"/>
+    <w:abstractNumId w:val="9"/>
   </w:num>
   <w:num w:numId="12" w16cid:durableId="248806635">
     <w:abstractNumId w:val="0"/>
@@ -4721,10 +7657,13 @@
     <w:abstractNumId w:val="3"/>
   </w:num>
   <w:num w:numId="15" w16cid:durableId="1564827515">
-    <w:abstractNumId w:val="9"/>
+    <w:abstractNumId w:val="10"/>
   </w:num>
   <w:num w:numId="16" w16cid:durableId="508714853">
-    <w:abstractNumId w:val="10"/>
+    <w:abstractNumId w:val="11"/>
+  </w:num>
+  <w:num w:numId="17" w16cid:durableId="899360839">
+    <w:abstractNumId w:val="5"/>
   </w:num>
 </w:numbering>
 </file>
@@ -5254,7 +8193,6 @@
   <w:style w:type="character" w:default="1" w:styleId="DefaultParagraphFont">
     <w:name w:val="Default Paragraph Font"/>
     <w:uiPriority w:val="1"/>
-    <w:semiHidden/>
     <w:unhideWhenUsed/>
   </w:style>
   <w:style w:type="table" w:default="1" w:styleId="TableNormal">

</xml_diff>